<commit_message>
arreglito en algunos templates
</commit_message>
<xml_diff>
--- a/admisiones/templates/admisiones/docx/incorporacion_docx_informe_tecnico_base.docx
+++ b/admisiones/templates/admisiones/docx/incorporacion_docx_informe_tecnico_base.docx
@@ -52,7 +52,43 @@
           <w:sz w:val="22"/>
           <w:szCs w:val="22"/>
         </w:rPr>
-        <w:t>Expediente N°: {{ informe.expediente_nro }}</w:t>
+        <w:t xml:space="preserve">Expediente N°: </w:t>
+      </w:r>
+      <w:proofErr w:type="gramStart"/>
+      <w:r>
+        <w:rPr>
+          <w:rFonts w:ascii="Arial" w:hAnsi="Arial" w:cs="Arial"/>
+          <w:sz w:val="22"/>
+          <w:szCs w:val="22"/>
+        </w:rPr>
+        <w:t xml:space="preserve">{{ </w:t>
+      </w:r>
+      <w:proofErr w:type="spellStart"/>
+      <w:r>
+        <w:rPr>
+          <w:rFonts w:ascii="Arial" w:hAnsi="Arial" w:cs="Arial"/>
+          <w:sz w:val="22"/>
+          <w:szCs w:val="22"/>
+        </w:rPr>
+        <w:t>informe</w:t>
+      </w:r>
+      <w:proofErr w:type="gramEnd"/>
+      <w:r>
+        <w:rPr>
+          <w:rFonts w:ascii="Arial" w:hAnsi="Arial" w:cs="Arial"/>
+          <w:sz w:val="22"/>
+          <w:szCs w:val="22"/>
+        </w:rPr>
+        <w:t>.expediente_nro</w:t>
+      </w:r>
+      <w:proofErr w:type="spellEnd"/>
+      <w:r>
+        <w:rPr>
+          <w:rFonts w:ascii="Arial" w:hAnsi="Arial" w:cs="Arial"/>
+          <w:sz w:val="22"/>
+          <w:szCs w:val="22"/>
+        </w:rPr>
+        <w:t xml:space="preserve"> }}</w:t>
       </w:r>
     </w:p>
     <w:p>
@@ -79,7 +115,115 @@
           <w:sz w:val="22"/>
           <w:szCs w:val="22"/>
         </w:rPr>
-        <w:t>La Organización {{ informe.admision.comedor.organizacion.subtipo_entidad|default:"organizacion" }} "{{ informe.nombre_organizacion }}" solicita la incorporación del {{ informe.tipo_espacio }} “{{ informe.nombre_espacio }}” al Programa Alimentar Comunidad con el fin de fortalecer la tarea realizada a favor de las personas en situación de vulnerabilidad, conforme nota identificada como {{ informe.nota_gde_if }}.</w:t>
+        <w:t xml:space="preserve">La Organización </w:t>
+      </w:r>
+      <w:proofErr w:type="gramStart"/>
+      <w:r>
+        <w:rPr>
+          <w:rFonts w:ascii="Arial" w:hAnsi="Arial" w:cs="Arial"/>
+          <w:sz w:val="22"/>
+          <w:szCs w:val="22"/>
+        </w:rPr>
+        <w:t>{{ informe</w:t>
+      </w:r>
+      <w:proofErr w:type="gramEnd"/>
+      <w:r>
+        <w:rPr>
+          <w:rFonts w:ascii="Arial" w:hAnsi="Arial" w:cs="Arial"/>
+          <w:sz w:val="22"/>
+          <w:szCs w:val="22"/>
+        </w:rPr>
+        <w:t>.admision.comedor.organizacion.subtip</w:t>
+      </w:r>
+      <w:r>
+        <w:rPr>
+          <w:rFonts w:ascii="Arial" w:hAnsi="Arial" w:cs="Arial"/>
+          <w:sz w:val="22"/>
+          <w:szCs w:val="22"/>
+        </w:rPr>
+        <w:t>o_entidad</w:t>
+      </w:r>
+      <w:bookmarkStart w:id="0" w:name="_GoBack"/>
+      <w:bookmarkEnd w:id="0"/>
+      <w:r>
+        <w:rPr>
+          <w:rFonts w:ascii="Arial" w:hAnsi="Arial" w:cs="Arial"/>
+          <w:sz w:val="22"/>
+          <w:szCs w:val="22"/>
+        </w:rPr>
+        <w:t xml:space="preserve"> }} "{{ </w:t>
+      </w:r>
+      <w:proofErr w:type="spellStart"/>
+      <w:r>
+        <w:rPr>
+          <w:rFonts w:ascii="Arial" w:hAnsi="Arial" w:cs="Arial"/>
+          <w:sz w:val="22"/>
+          <w:szCs w:val="22"/>
+        </w:rPr>
+        <w:t>informe.nombre_organizacion</w:t>
+      </w:r>
+      <w:proofErr w:type="spellEnd"/>
+      <w:r>
+        <w:rPr>
+          <w:rFonts w:ascii="Arial" w:hAnsi="Arial" w:cs="Arial"/>
+          <w:sz w:val="22"/>
+          <w:szCs w:val="22"/>
+        </w:rPr>
+        <w:t xml:space="preserve"> }}" solicita la incorporación del {{ </w:t>
+      </w:r>
+      <w:proofErr w:type="spellStart"/>
+      <w:r>
+        <w:rPr>
+          <w:rFonts w:ascii="Arial" w:hAnsi="Arial" w:cs="Arial"/>
+          <w:sz w:val="22"/>
+          <w:szCs w:val="22"/>
+        </w:rPr>
+        <w:t>informe.tipo_espacio</w:t>
+      </w:r>
+      <w:proofErr w:type="spellEnd"/>
+      <w:r>
+        <w:rPr>
+          <w:rFonts w:ascii="Arial" w:hAnsi="Arial" w:cs="Arial"/>
+          <w:sz w:val="22"/>
+          <w:szCs w:val="22"/>
+        </w:rPr>
+        <w:t xml:space="preserve"> }} “{{ </w:t>
+      </w:r>
+      <w:proofErr w:type="spellStart"/>
+      <w:r>
+        <w:rPr>
+          <w:rFonts w:ascii="Arial" w:hAnsi="Arial" w:cs="Arial"/>
+          <w:sz w:val="22"/>
+          <w:szCs w:val="22"/>
+        </w:rPr>
+        <w:t>informe.nombre_espacio</w:t>
+      </w:r>
+      <w:proofErr w:type="spellEnd"/>
+      <w:r>
+        <w:rPr>
+          <w:rFonts w:ascii="Arial" w:hAnsi="Arial" w:cs="Arial"/>
+          <w:sz w:val="22"/>
+          <w:szCs w:val="22"/>
+        </w:rPr>
+        <w:t xml:space="preserve"> }}” al Programa Alimentar Comunidad con el fin de fortalecer la tarea realizada a favor de las personas en situación de vulnerabilidad, conforme nota identificada como {{ </w:t>
+      </w:r>
+      <w:proofErr w:type="spellStart"/>
+      <w:r>
+        <w:rPr>
+          <w:rFonts w:ascii="Arial" w:hAnsi="Arial" w:cs="Arial"/>
+          <w:sz w:val="22"/>
+          <w:szCs w:val="22"/>
+        </w:rPr>
+        <w:t>informe.nota_gde_if</w:t>
+      </w:r>
+      <w:proofErr w:type="spellEnd"/>
+      <w:r>
+        <w:rPr>
+          <w:rFonts w:ascii="Arial" w:hAnsi="Arial" w:cs="Arial"/>
+          <w:sz w:val="22"/>
+          <w:szCs w:val="22"/>
+        </w:rPr>
+        <w:t xml:space="preserve"> }}.</w:t>
       </w:r>
     </w:p>
     <w:p>
@@ -168,7 +312,25 @@
                 <w:sz w:val="22"/>
                 <w:szCs w:val="22"/>
               </w:rPr>
-              <w:t>{{ informe.nombre_organizacion }}</w:t>
+              <w:t xml:space="preserve">{{ </w:t>
+            </w:r>
+            <w:proofErr w:type="spellStart"/>
+            <w:r>
+              <w:rPr>
+                <w:rFonts w:ascii="Arial" w:hAnsi="Arial" w:cs="Arial"/>
+                <w:sz w:val="22"/>
+                <w:szCs w:val="22"/>
+              </w:rPr>
+              <w:t>informe.nombre_organizacion</w:t>
+            </w:r>
+            <w:proofErr w:type="spellEnd"/>
+            <w:r>
+              <w:rPr>
+                <w:rFonts w:ascii="Arial" w:hAnsi="Arial" w:cs="Arial"/>
+                <w:sz w:val="22"/>
+                <w:szCs w:val="22"/>
+              </w:rPr>
+              <w:t xml:space="preserve"> }}</w:t>
             </w:r>
           </w:p>
         </w:tc>
@@ -223,7 +385,25 @@
                 <w:sz w:val="22"/>
                 <w:szCs w:val="22"/>
               </w:rPr>
-              <w:t>{{ informe.domicilio_organizacion }}</w:t>
+              <w:t xml:space="preserve">{{ </w:t>
+            </w:r>
+            <w:proofErr w:type="spellStart"/>
+            <w:r>
+              <w:rPr>
+                <w:rFonts w:ascii="Arial" w:hAnsi="Arial" w:cs="Arial"/>
+                <w:sz w:val="22"/>
+                <w:szCs w:val="22"/>
+              </w:rPr>
+              <w:t>informe.domicilio_organizacion</w:t>
+            </w:r>
+            <w:proofErr w:type="spellEnd"/>
+            <w:r>
+              <w:rPr>
+                <w:rFonts w:ascii="Arial" w:hAnsi="Arial" w:cs="Arial"/>
+                <w:sz w:val="22"/>
+                <w:szCs w:val="22"/>
+              </w:rPr>
+              <w:t xml:space="preserve"> }}</w:t>
             </w:r>
           </w:p>
         </w:tc>
@@ -278,7 +458,25 @@
                 <w:sz w:val="22"/>
                 <w:szCs w:val="22"/>
               </w:rPr>
-              <w:t>{{ informe.localidad_organizacion }}</w:t>
+              <w:t xml:space="preserve">{{ </w:t>
+            </w:r>
+            <w:proofErr w:type="spellStart"/>
+            <w:r>
+              <w:rPr>
+                <w:rFonts w:ascii="Arial" w:hAnsi="Arial" w:cs="Arial"/>
+                <w:sz w:val="22"/>
+                <w:szCs w:val="22"/>
+              </w:rPr>
+              <w:t>informe.localidad_organizacion</w:t>
+            </w:r>
+            <w:proofErr w:type="spellEnd"/>
+            <w:r>
+              <w:rPr>
+                <w:rFonts w:ascii="Arial" w:hAnsi="Arial" w:cs="Arial"/>
+                <w:sz w:val="22"/>
+                <w:szCs w:val="22"/>
+              </w:rPr>
+              <w:t xml:space="preserve"> }}</w:t>
             </w:r>
           </w:p>
         </w:tc>
@@ -333,7 +531,25 @@
                 <w:sz w:val="22"/>
                 <w:szCs w:val="22"/>
               </w:rPr>
-              <w:t>{{ informe.partido_organizacion }}</w:t>
+              <w:t xml:space="preserve">{{ </w:t>
+            </w:r>
+            <w:proofErr w:type="spellStart"/>
+            <w:r>
+              <w:rPr>
+                <w:rFonts w:ascii="Arial" w:hAnsi="Arial" w:cs="Arial"/>
+                <w:sz w:val="22"/>
+                <w:szCs w:val="22"/>
+              </w:rPr>
+              <w:t>informe.partido_organizacion</w:t>
+            </w:r>
+            <w:proofErr w:type="spellEnd"/>
+            <w:r>
+              <w:rPr>
+                <w:rFonts w:ascii="Arial" w:hAnsi="Arial" w:cs="Arial"/>
+                <w:sz w:val="22"/>
+                <w:szCs w:val="22"/>
+              </w:rPr>
+              <w:t xml:space="preserve"> }}</w:t>
             </w:r>
           </w:p>
         </w:tc>
@@ -388,7 +604,25 @@
                 <w:sz w:val="22"/>
                 <w:szCs w:val="22"/>
               </w:rPr>
-              <w:t>{{ informe.provincia_organizacion }}</w:t>
+              <w:t xml:space="preserve">{{ </w:t>
+            </w:r>
+            <w:proofErr w:type="spellStart"/>
+            <w:r>
+              <w:rPr>
+                <w:rFonts w:ascii="Arial" w:hAnsi="Arial" w:cs="Arial"/>
+                <w:sz w:val="22"/>
+                <w:szCs w:val="22"/>
+              </w:rPr>
+              <w:t>informe.provincia_organizacion</w:t>
+            </w:r>
+            <w:proofErr w:type="spellEnd"/>
+            <w:r>
+              <w:rPr>
+                <w:rFonts w:ascii="Arial" w:hAnsi="Arial" w:cs="Arial"/>
+                <w:sz w:val="22"/>
+                <w:szCs w:val="22"/>
+              </w:rPr>
+              <w:t xml:space="preserve"> }}</w:t>
             </w:r>
           </w:p>
         </w:tc>
@@ -443,7 +677,25 @@
                 <w:sz w:val="22"/>
                 <w:szCs w:val="22"/>
               </w:rPr>
-              <w:t>{{ informe.telefono_organizacion }}</w:t>
+              <w:t xml:space="preserve">{{ </w:t>
+            </w:r>
+            <w:proofErr w:type="spellStart"/>
+            <w:r>
+              <w:rPr>
+                <w:rFonts w:ascii="Arial" w:hAnsi="Arial" w:cs="Arial"/>
+                <w:sz w:val="22"/>
+                <w:szCs w:val="22"/>
+              </w:rPr>
+              <w:t>informe.telefono_organizacion</w:t>
+            </w:r>
+            <w:proofErr w:type="spellEnd"/>
+            <w:r>
+              <w:rPr>
+                <w:rFonts w:ascii="Arial" w:hAnsi="Arial" w:cs="Arial"/>
+                <w:sz w:val="22"/>
+                <w:szCs w:val="22"/>
+              </w:rPr>
+              <w:t xml:space="preserve"> }}</w:t>
             </w:r>
           </w:p>
         </w:tc>
@@ -498,7 +750,25 @@
                 <w:sz w:val="22"/>
                 <w:szCs w:val="22"/>
               </w:rPr>
-              <w:t>{{ informe.mail_organizacion }}</w:t>
+              <w:t xml:space="preserve">{{ </w:t>
+            </w:r>
+            <w:proofErr w:type="spellStart"/>
+            <w:r>
+              <w:rPr>
+                <w:rFonts w:ascii="Arial" w:hAnsi="Arial" w:cs="Arial"/>
+                <w:sz w:val="22"/>
+                <w:szCs w:val="22"/>
+              </w:rPr>
+              <w:t>informe.mail_organizacion</w:t>
+            </w:r>
+            <w:proofErr w:type="spellEnd"/>
+            <w:r>
+              <w:rPr>
+                <w:rFonts w:ascii="Arial" w:hAnsi="Arial" w:cs="Arial"/>
+                <w:sz w:val="22"/>
+                <w:szCs w:val="22"/>
+              </w:rPr>
+              <w:t xml:space="preserve"> }}</w:t>
             </w:r>
           </w:p>
         </w:tc>
@@ -553,7 +823,25 @@
                 <w:sz w:val="22"/>
                 <w:szCs w:val="22"/>
               </w:rPr>
-              <w:t>{{ informe.cuit_organizacion }}</w:t>
+              <w:t xml:space="preserve">{{ </w:t>
+            </w:r>
+            <w:proofErr w:type="spellStart"/>
+            <w:r>
+              <w:rPr>
+                <w:rFonts w:ascii="Arial" w:hAnsi="Arial" w:cs="Arial"/>
+                <w:sz w:val="22"/>
+                <w:szCs w:val="22"/>
+              </w:rPr>
+              <w:t>informe.cuit_organizacion</w:t>
+            </w:r>
+            <w:proofErr w:type="spellEnd"/>
+            <w:r>
+              <w:rPr>
+                <w:rFonts w:ascii="Arial" w:hAnsi="Arial" w:cs="Arial"/>
+                <w:sz w:val="22"/>
+                <w:szCs w:val="22"/>
+              </w:rPr>
+              <w:t xml:space="preserve"> }}</w:t>
             </w:r>
           </w:p>
         </w:tc>
@@ -625,7 +913,25 @@
                 <w:sz w:val="22"/>
                 <w:szCs w:val="22"/>
               </w:rPr>
-              <w:t>{{ informe.representante_nombre }}</w:t>
+              <w:t xml:space="preserve">{{ </w:t>
+            </w:r>
+            <w:proofErr w:type="spellStart"/>
+            <w:r>
+              <w:rPr>
+                <w:rFonts w:ascii="Arial" w:hAnsi="Arial" w:cs="Arial"/>
+                <w:sz w:val="22"/>
+                <w:szCs w:val="22"/>
+              </w:rPr>
+              <w:t>informe.representante_nombre</w:t>
+            </w:r>
+            <w:proofErr w:type="spellEnd"/>
+            <w:r>
+              <w:rPr>
+                <w:rFonts w:ascii="Arial" w:hAnsi="Arial" w:cs="Arial"/>
+                <w:sz w:val="22"/>
+                <w:szCs w:val="22"/>
+              </w:rPr>
+              <w:t xml:space="preserve"> }}</w:t>
             </w:r>
           </w:p>
         </w:tc>
@@ -680,7 +986,25 @@
                 <w:sz w:val="22"/>
                 <w:szCs w:val="22"/>
               </w:rPr>
-              <w:t>{{ informe.representante_cargo }}</w:t>
+              <w:t xml:space="preserve">{{ </w:t>
+            </w:r>
+            <w:proofErr w:type="spellStart"/>
+            <w:r>
+              <w:rPr>
+                <w:rFonts w:ascii="Arial" w:hAnsi="Arial" w:cs="Arial"/>
+                <w:sz w:val="22"/>
+                <w:szCs w:val="22"/>
+              </w:rPr>
+              <w:t>informe.representante_cargo</w:t>
+            </w:r>
+            <w:proofErr w:type="spellEnd"/>
+            <w:r>
+              <w:rPr>
+                <w:rFonts w:ascii="Arial" w:hAnsi="Arial" w:cs="Arial"/>
+                <w:sz w:val="22"/>
+                <w:szCs w:val="22"/>
+              </w:rPr>
+              <w:t xml:space="preserve"> }}</w:t>
             </w:r>
           </w:p>
         </w:tc>
@@ -735,7 +1059,25 @@
                 <w:sz w:val="22"/>
                 <w:szCs w:val="22"/>
               </w:rPr>
-              <w:t>{{ informe.representante_dni }}</w:t>
+              <w:t xml:space="preserve">{{ </w:t>
+            </w:r>
+            <w:proofErr w:type="spellStart"/>
+            <w:r>
+              <w:rPr>
+                <w:rFonts w:ascii="Arial" w:hAnsi="Arial" w:cs="Arial"/>
+                <w:sz w:val="22"/>
+                <w:szCs w:val="22"/>
+              </w:rPr>
+              <w:t>informe.representante_dni</w:t>
+            </w:r>
+            <w:proofErr w:type="spellEnd"/>
+            <w:r>
+              <w:rPr>
+                <w:rFonts w:ascii="Arial" w:hAnsi="Arial" w:cs="Arial"/>
+                <w:sz w:val="22"/>
+                <w:szCs w:val="22"/>
+              </w:rPr>
+              <w:t xml:space="preserve"> }}</w:t>
             </w:r>
           </w:p>
         </w:tc>
@@ -845,7 +1187,25 @@
                 <w:sz w:val="22"/>
                 <w:szCs w:val="22"/>
               </w:rPr>
-              <w:t>{{ informe.tipo_espacio }}</w:t>
+              <w:t xml:space="preserve">{{ </w:t>
+            </w:r>
+            <w:proofErr w:type="spellStart"/>
+            <w:r>
+              <w:rPr>
+                <w:rFonts w:ascii="Arial" w:hAnsi="Arial" w:cs="Arial"/>
+                <w:sz w:val="22"/>
+                <w:szCs w:val="22"/>
+              </w:rPr>
+              <w:t>informe.tipo_espacio</w:t>
+            </w:r>
+            <w:proofErr w:type="spellEnd"/>
+            <w:r>
+              <w:rPr>
+                <w:rFonts w:ascii="Arial" w:hAnsi="Arial" w:cs="Arial"/>
+                <w:sz w:val="22"/>
+                <w:szCs w:val="22"/>
+              </w:rPr>
+              <w:t xml:space="preserve"> }}</w:t>
             </w:r>
           </w:p>
         </w:tc>
@@ -900,7 +1260,25 @@
                 <w:sz w:val="22"/>
                 <w:szCs w:val="22"/>
               </w:rPr>
-              <w:t>{{ informe.nombre_espacio }}</w:t>
+              <w:t xml:space="preserve">{{ </w:t>
+            </w:r>
+            <w:proofErr w:type="spellStart"/>
+            <w:r>
+              <w:rPr>
+                <w:rFonts w:ascii="Arial" w:hAnsi="Arial" w:cs="Arial"/>
+                <w:sz w:val="22"/>
+                <w:szCs w:val="22"/>
+              </w:rPr>
+              <w:t>informe.nombre_espacio</w:t>
+            </w:r>
+            <w:proofErr w:type="spellEnd"/>
+            <w:r>
+              <w:rPr>
+                <w:rFonts w:ascii="Arial" w:hAnsi="Arial" w:cs="Arial"/>
+                <w:sz w:val="22"/>
+                <w:szCs w:val="22"/>
+              </w:rPr>
+              <w:t xml:space="preserve"> }}</w:t>
             </w:r>
           </w:p>
         </w:tc>
@@ -955,7 +1333,25 @@
                 <w:sz w:val="22"/>
                 <w:szCs w:val="22"/>
               </w:rPr>
-              <w:t>{{ informe.domicilio_espacio }}</w:t>
+              <w:t xml:space="preserve">{{ </w:t>
+            </w:r>
+            <w:proofErr w:type="spellStart"/>
+            <w:r>
+              <w:rPr>
+                <w:rFonts w:ascii="Arial" w:hAnsi="Arial" w:cs="Arial"/>
+                <w:sz w:val="22"/>
+                <w:szCs w:val="22"/>
+              </w:rPr>
+              <w:t>informe.domicilio_espacio</w:t>
+            </w:r>
+            <w:proofErr w:type="spellEnd"/>
+            <w:r>
+              <w:rPr>
+                <w:rFonts w:ascii="Arial" w:hAnsi="Arial" w:cs="Arial"/>
+                <w:sz w:val="22"/>
+                <w:szCs w:val="22"/>
+              </w:rPr>
+              <w:t xml:space="preserve"> }}</w:t>
             </w:r>
           </w:p>
         </w:tc>
@@ -1010,7 +1406,25 @@
                 <w:sz w:val="22"/>
                 <w:szCs w:val="22"/>
               </w:rPr>
-              <w:t>{{ informe.barrio_espacio }}</w:t>
+              <w:t xml:space="preserve">{{ </w:t>
+            </w:r>
+            <w:proofErr w:type="spellStart"/>
+            <w:r>
+              <w:rPr>
+                <w:rFonts w:ascii="Arial" w:hAnsi="Arial" w:cs="Arial"/>
+                <w:sz w:val="22"/>
+                <w:szCs w:val="22"/>
+              </w:rPr>
+              <w:t>informe.barrio_espacio</w:t>
+            </w:r>
+            <w:proofErr w:type="spellEnd"/>
+            <w:r>
+              <w:rPr>
+                <w:rFonts w:ascii="Arial" w:hAnsi="Arial" w:cs="Arial"/>
+                <w:sz w:val="22"/>
+                <w:szCs w:val="22"/>
+              </w:rPr>
+              <w:t xml:space="preserve"> }}</w:t>
             </w:r>
           </w:p>
         </w:tc>
@@ -1040,7 +1454,6 @@
                 <w:sz w:val="22"/>
                 <w:szCs w:val="22"/>
               </w:rPr>
-              <w:lastRenderedPageBreak/>
               <w:t>Localidad</w:t>
             </w:r>
           </w:p>
@@ -1066,7 +1479,25 @@
                 <w:sz w:val="22"/>
                 <w:szCs w:val="22"/>
               </w:rPr>
-              <w:t>{{ informe.localidad_espacio }}</w:t>
+              <w:t xml:space="preserve">{{ </w:t>
+            </w:r>
+            <w:proofErr w:type="spellStart"/>
+            <w:r>
+              <w:rPr>
+                <w:rFonts w:ascii="Arial" w:hAnsi="Arial" w:cs="Arial"/>
+                <w:sz w:val="22"/>
+                <w:szCs w:val="22"/>
+              </w:rPr>
+              <w:t>informe.localidad_espacio</w:t>
+            </w:r>
+            <w:proofErr w:type="spellEnd"/>
+            <w:r>
+              <w:rPr>
+                <w:rFonts w:ascii="Arial" w:hAnsi="Arial" w:cs="Arial"/>
+                <w:sz w:val="22"/>
+                <w:szCs w:val="22"/>
+              </w:rPr>
+              <w:t xml:space="preserve"> }}</w:t>
             </w:r>
           </w:p>
         </w:tc>
@@ -1096,6 +1527,7 @@
                 <w:sz w:val="22"/>
                 <w:szCs w:val="22"/>
               </w:rPr>
+              <w:lastRenderedPageBreak/>
               <w:t>Partido / Departamento</w:t>
             </w:r>
           </w:p>
@@ -1121,7 +1553,25 @@
                 <w:sz w:val="22"/>
                 <w:szCs w:val="22"/>
               </w:rPr>
-              <w:t>{{ informe.partido_espacio }}</w:t>
+              <w:t xml:space="preserve">{{ </w:t>
+            </w:r>
+            <w:proofErr w:type="spellStart"/>
+            <w:r>
+              <w:rPr>
+                <w:rFonts w:ascii="Arial" w:hAnsi="Arial" w:cs="Arial"/>
+                <w:sz w:val="22"/>
+                <w:szCs w:val="22"/>
+              </w:rPr>
+              <w:t>informe.partido_espacio</w:t>
+            </w:r>
+            <w:proofErr w:type="spellEnd"/>
+            <w:r>
+              <w:rPr>
+                <w:rFonts w:ascii="Arial" w:hAnsi="Arial" w:cs="Arial"/>
+                <w:sz w:val="22"/>
+                <w:szCs w:val="22"/>
+              </w:rPr>
+              <w:t xml:space="preserve"> }}</w:t>
             </w:r>
           </w:p>
         </w:tc>
@@ -1176,7 +1626,25 @@
                 <w:sz w:val="22"/>
                 <w:szCs w:val="22"/>
               </w:rPr>
-              <w:t>{{ informe.provincia_espacio }}</w:t>
+              <w:t xml:space="preserve">{{ </w:t>
+            </w:r>
+            <w:proofErr w:type="spellStart"/>
+            <w:r>
+              <w:rPr>
+                <w:rFonts w:ascii="Arial" w:hAnsi="Arial" w:cs="Arial"/>
+                <w:sz w:val="22"/>
+                <w:szCs w:val="22"/>
+              </w:rPr>
+              <w:t>informe.provincia_espacio</w:t>
+            </w:r>
+            <w:proofErr w:type="spellEnd"/>
+            <w:r>
+              <w:rPr>
+                <w:rFonts w:ascii="Arial" w:hAnsi="Arial" w:cs="Arial"/>
+                <w:sz w:val="22"/>
+                <w:szCs w:val="22"/>
+              </w:rPr>
+              <w:t xml:space="preserve"> }}</w:t>
             </w:r>
           </w:p>
         </w:tc>
@@ -1270,7 +1738,25 @@
                 <w:sz w:val="22"/>
                 <w:szCs w:val="22"/>
               </w:rPr>
-              <w:t>{{ informe.responsable_tarjeta_nombre }}</w:t>
+              <w:t xml:space="preserve">{{ </w:t>
+            </w:r>
+            <w:proofErr w:type="spellStart"/>
+            <w:r>
+              <w:rPr>
+                <w:rFonts w:ascii="Arial" w:hAnsi="Arial" w:cs="Arial"/>
+                <w:sz w:val="22"/>
+                <w:szCs w:val="22"/>
+              </w:rPr>
+              <w:t>informe.responsable_tarjeta_nombre</w:t>
+            </w:r>
+            <w:proofErr w:type="spellEnd"/>
+            <w:r>
+              <w:rPr>
+                <w:rFonts w:ascii="Arial" w:hAnsi="Arial" w:cs="Arial"/>
+                <w:sz w:val="22"/>
+                <w:szCs w:val="22"/>
+              </w:rPr>
+              <w:t xml:space="preserve"> }}</w:t>
             </w:r>
           </w:p>
         </w:tc>
@@ -1325,7 +1811,25 @@
                 <w:sz w:val="22"/>
                 <w:szCs w:val="22"/>
               </w:rPr>
-              <w:t>{{ informe.responsable_tarjeta_dni }}</w:t>
+              <w:t xml:space="preserve">{{ </w:t>
+            </w:r>
+            <w:proofErr w:type="spellStart"/>
+            <w:r>
+              <w:rPr>
+                <w:rFonts w:ascii="Arial" w:hAnsi="Arial" w:cs="Arial"/>
+                <w:sz w:val="22"/>
+                <w:szCs w:val="22"/>
+              </w:rPr>
+              <w:t>informe.responsable_tarjeta_dni</w:t>
+            </w:r>
+            <w:proofErr w:type="spellEnd"/>
+            <w:r>
+              <w:rPr>
+                <w:rFonts w:ascii="Arial" w:hAnsi="Arial" w:cs="Arial"/>
+                <w:sz w:val="22"/>
+                <w:szCs w:val="22"/>
+              </w:rPr>
+              <w:t xml:space="preserve"> }}</w:t>
             </w:r>
           </w:p>
         </w:tc>
@@ -1380,7 +1884,25 @@
                 <w:sz w:val="22"/>
                 <w:szCs w:val="22"/>
               </w:rPr>
-              <w:t>{{ informe.responsable_tarjeta_domicilio }}</w:t>
+              <w:t xml:space="preserve">{{ </w:t>
+            </w:r>
+            <w:proofErr w:type="spellStart"/>
+            <w:r>
+              <w:rPr>
+                <w:rFonts w:ascii="Arial" w:hAnsi="Arial" w:cs="Arial"/>
+                <w:sz w:val="22"/>
+                <w:szCs w:val="22"/>
+              </w:rPr>
+              <w:t>informe.responsable_tarjeta_domicilio</w:t>
+            </w:r>
+            <w:proofErr w:type="spellEnd"/>
+            <w:r>
+              <w:rPr>
+                <w:rFonts w:ascii="Arial" w:hAnsi="Arial" w:cs="Arial"/>
+                <w:sz w:val="22"/>
+                <w:szCs w:val="22"/>
+              </w:rPr>
+              <w:t xml:space="preserve"> }}</w:t>
             </w:r>
           </w:p>
         </w:tc>
@@ -1435,7 +1957,25 @@
                 <w:sz w:val="22"/>
                 <w:szCs w:val="22"/>
               </w:rPr>
-              <w:t>{{ informe.responsable_tarjeta_localidad }}</w:t>
+              <w:t xml:space="preserve">{{ </w:t>
+            </w:r>
+            <w:proofErr w:type="spellStart"/>
+            <w:r>
+              <w:rPr>
+                <w:rFonts w:ascii="Arial" w:hAnsi="Arial" w:cs="Arial"/>
+                <w:sz w:val="22"/>
+                <w:szCs w:val="22"/>
+              </w:rPr>
+              <w:t>informe.responsable_tarjeta_localidad</w:t>
+            </w:r>
+            <w:proofErr w:type="spellEnd"/>
+            <w:r>
+              <w:rPr>
+                <w:rFonts w:ascii="Arial" w:hAnsi="Arial" w:cs="Arial"/>
+                <w:sz w:val="22"/>
+                <w:szCs w:val="22"/>
+              </w:rPr>
+              <w:t xml:space="preserve"> }}</w:t>
             </w:r>
           </w:p>
         </w:tc>
@@ -1490,7 +2030,25 @@
                 <w:sz w:val="22"/>
                 <w:szCs w:val="22"/>
               </w:rPr>
-              <w:t>{{ informe.responsable_tarjeta_provincia }}</w:t>
+              <w:t xml:space="preserve">{{ </w:t>
+            </w:r>
+            <w:proofErr w:type="spellStart"/>
+            <w:r>
+              <w:rPr>
+                <w:rFonts w:ascii="Arial" w:hAnsi="Arial" w:cs="Arial"/>
+                <w:sz w:val="22"/>
+                <w:szCs w:val="22"/>
+              </w:rPr>
+              <w:t>informe.responsable_tarjeta_provincia</w:t>
+            </w:r>
+            <w:proofErr w:type="spellEnd"/>
+            <w:r>
+              <w:rPr>
+                <w:rFonts w:ascii="Arial" w:hAnsi="Arial" w:cs="Arial"/>
+                <w:sz w:val="22"/>
+                <w:szCs w:val="22"/>
+              </w:rPr>
+              <w:t xml:space="preserve"> }}</w:t>
             </w:r>
           </w:p>
         </w:tc>
@@ -1545,7 +2103,25 @@
                 <w:sz w:val="22"/>
                 <w:szCs w:val="22"/>
               </w:rPr>
-              <w:t>{{ informe.responsable_tarjeta_telefono }}</w:t>
+              <w:t xml:space="preserve">{{ </w:t>
+            </w:r>
+            <w:proofErr w:type="spellStart"/>
+            <w:r>
+              <w:rPr>
+                <w:rFonts w:ascii="Arial" w:hAnsi="Arial" w:cs="Arial"/>
+                <w:sz w:val="22"/>
+                <w:szCs w:val="22"/>
+              </w:rPr>
+              <w:t>informe.responsable_tarjeta_telefono</w:t>
+            </w:r>
+            <w:proofErr w:type="spellEnd"/>
+            <w:r>
+              <w:rPr>
+                <w:rFonts w:ascii="Arial" w:hAnsi="Arial" w:cs="Arial"/>
+                <w:sz w:val="22"/>
+                <w:szCs w:val="22"/>
+              </w:rPr>
+              <w:t xml:space="preserve"> }}</w:t>
             </w:r>
           </w:p>
         </w:tc>
@@ -1575,8 +2151,18 @@
                 <w:sz w:val="22"/>
                 <w:szCs w:val="22"/>
               </w:rPr>
-              <w:t>Correo electronico</w:t>
-            </w:r>
+              <w:t xml:space="preserve">Correo </w:t>
+            </w:r>
+            <w:proofErr w:type="spellStart"/>
+            <w:r>
+              <w:rPr>
+                <w:rFonts w:ascii="Arial" w:hAnsi="Arial" w:cs="Arial"/>
+                <w:sz w:val="22"/>
+                <w:szCs w:val="22"/>
+              </w:rPr>
+              <w:t>electronico</w:t>
+            </w:r>
+            <w:proofErr w:type="spellEnd"/>
           </w:p>
         </w:tc>
         <w:tc>
@@ -1600,7 +2186,25 @@
                 <w:sz w:val="22"/>
                 <w:szCs w:val="22"/>
               </w:rPr>
-              <w:t>{{ informe.responsable_tarjeta_mail }}</w:t>
+              <w:t xml:space="preserve">{{ </w:t>
+            </w:r>
+            <w:proofErr w:type="spellStart"/>
+            <w:r>
+              <w:rPr>
+                <w:rFonts w:ascii="Arial" w:hAnsi="Arial" w:cs="Arial"/>
+                <w:sz w:val="22"/>
+                <w:szCs w:val="22"/>
+              </w:rPr>
+              <w:t>informe.responsable_tarjeta_mail</w:t>
+            </w:r>
+            <w:proofErr w:type="spellEnd"/>
+            <w:r>
+              <w:rPr>
+                <w:rFonts w:ascii="Arial" w:hAnsi="Arial" w:cs="Arial"/>
+                <w:sz w:val="22"/>
+                <w:szCs w:val="22"/>
+              </w:rPr>
+              <w:t xml:space="preserve"> }}</w:t>
             </w:r>
           </w:p>
         </w:tc>
@@ -1629,7 +2233,79 @@
           <w:sz w:val="22"/>
           <w:szCs w:val="22"/>
         </w:rPr>
-        <w:t>Mediante la Resolución N.° RESOL-2023-230-APN-MDS del 17 de febrero de 2023, modificada por Resolución N.° RESOL-2025-151-APN-MCH del 31 de marzo de 2025 se creó el Programa “ALIMENTAR COMUNIDAD”, a los fines de otorgar una prestación económica para la asistencia a Comedores y Merenderos Comunitarios, conforme a los lineamientos técnicos y operativos fijados en el Anexo - IF-2025-32668963-APN-SSPH#MCH. Los lineamientos del Programa “Alimentar Comunidad” establecen que el mecanismo a utilizar para la asistencia a Comedores y/o Merenderos comunitarios sea mediante la utilización de una tarjeta prepaga física o virtual, otorgada a comedores/ merenderos para que con ella puedan efectuar la compra de alimentos, por un plazo de 6 (SEIS) meses contados a partir del primer fondeo. En ese marco, es necesario realizar un trabajo conjunto y articulado con el fin de implementar dicho Programa para acompañar y consolidar la cobertura de las necesidades básicas de cada habitante. La Institución solicitó la incorporación del {{ informe.tipo_espacio }} {{ informe.nombre_espacio }} al Programa Alimentar Comunidad, mediante Nota {{ informe.nota_gde_if }}, con la siguiente solicitud:</w:t>
+        <w:t xml:space="preserve">Mediante la Resolución N.° RESOL-2023-230-APN-MDS del 17 de febrero de 2023, modificada por Resolución N.° RESOL-2025-151-APN-MCH del 31 de marzo de 2025 se creó el Programa “ALIMENTAR COMUNIDAD”, a los fines de otorgar una prestación económica para la asistencia a Comedores y Merenderos Comunitarios, conforme a los lineamientos técnicos y operativos fijados en el Anexo - IF-2025-32668963-APN-SSPH#MCH. Los lineamientos del Programa “Alimentar Comunidad” establecen que el mecanismo a utilizar para la asistencia a Comedores y/o Merenderos comunitarios sea mediante la utilización de una tarjeta prepaga física o virtual, otorgada a comedores/ merenderos para que con ella puedan efectuar la compra de alimentos, por un plazo de 6 (SEIS) meses contados a partir del primer fondeo. En ese marco, es necesario realizar un trabajo conjunto y articulado con el fin de implementar dicho Programa para acompañar y consolidar la cobertura de las necesidades básicas de cada habitante. La Institución solicitó la incorporación del </w:t>
+      </w:r>
+      <w:proofErr w:type="gramStart"/>
+      <w:r>
+        <w:rPr>
+          <w:rFonts w:ascii="Arial" w:hAnsi="Arial" w:cs="Arial"/>
+          <w:sz w:val="22"/>
+          <w:szCs w:val="22"/>
+        </w:rPr>
+        <w:t xml:space="preserve">{{ </w:t>
+      </w:r>
+      <w:proofErr w:type="spellStart"/>
+      <w:r>
+        <w:rPr>
+          <w:rFonts w:ascii="Arial" w:hAnsi="Arial" w:cs="Arial"/>
+          <w:sz w:val="22"/>
+          <w:szCs w:val="22"/>
+        </w:rPr>
+        <w:t>informe</w:t>
+      </w:r>
+      <w:proofErr w:type="gramEnd"/>
+      <w:r>
+        <w:rPr>
+          <w:rFonts w:ascii="Arial" w:hAnsi="Arial" w:cs="Arial"/>
+          <w:sz w:val="22"/>
+          <w:szCs w:val="22"/>
+        </w:rPr>
+        <w:t>.tipo_espacio</w:t>
+      </w:r>
+      <w:proofErr w:type="spellEnd"/>
+      <w:r>
+        <w:rPr>
+          <w:rFonts w:ascii="Arial" w:hAnsi="Arial" w:cs="Arial"/>
+          <w:sz w:val="22"/>
+          <w:szCs w:val="22"/>
+        </w:rPr>
+        <w:t xml:space="preserve"> }} {{ </w:t>
+      </w:r>
+      <w:proofErr w:type="spellStart"/>
+      <w:r>
+        <w:rPr>
+          <w:rFonts w:ascii="Arial" w:hAnsi="Arial" w:cs="Arial"/>
+          <w:sz w:val="22"/>
+          <w:szCs w:val="22"/>
+        </w:rPr>
+        <w:t>informe.nombre_espacio</w:t>
+      </w:r>
+      <w:proofErr w:type="spellEnd"/>
+      <w:r>
+        <w:rPr>
+          <w:rFonts w:ascii="Arial" w:hAnsi="Arial" w:cs="Arial"/>
+          <w:sz w:val="22"/>
+          <w:szCs w:val="22"/>
+        </w:rPr>
+        <w:t xml:space="preserve"> }} al Programa Alimentar Comunidad, mediante Nota {{ </w:t>
+      </w:r>
+      <w:proofErr w:type="spellStart"/>
+      <w:r>
+        <w:rPr>
+          <w:rFonts w:ascii="Arial" w:hAnsi="Arial" w:cs="Arial"/>
+          <w:sz w:val="22"/>
+          <w:szCs w:val="22"/>
+        </w:rPr>
+        <w:t>informe.nota_gde_if</w:t>
+      </w:r>
+      <w:proofErr w:type="spellEnd"/>
+      <w:r>
+        <w:rPr>
+          <w:rFonts w:ascii="Arial" w:hAnsi="Arial" w:cs="Arial"/>
+          <w:sz w:val="22"/>
+          <w:szCs w:val="22"/>
+        </w:rPr>
+        <w:t xml:space="preserve"> }}, con la siguiente solicitud:</w:t>
       </w:r>
     </w:p>
     <w:p>
@@ -1657,7 +2333,43 @@
           <w:sz w:val="22"/>
           <w:szCs w:val="22"/>
         </w:rPr>
-        <w:t xml:space="preserve"> {{ texto_comidas.Desayunos }}</w:t>
+        <w:t xml:space="preserve"> </w:t>
+      </w:r>
+      <w:proofErr w:type="gramStart"/>
+      <w:r>
+        <w:rPr>
+          <w:rFonts w:ascii="Arial" w:eastAsia="Arial" w:hAnsi="Arial" w:cs="Arial"/>
+          <w:sz w:val="22"/>
+          <w:szCs w:val="22"/>
+        </w:rPr>
+        <w:t xml:space="preserve">{{ </w:t>
+      </w:r>
+      <w:proofErr w:type="spellStart"/>
+      <w:r>
+        <w:rPr>
+          <w:rFonts w:ascii="Arial" w:eastAsia="Arial" w:hAnsi="Arial" w:cs="Arial"/>
+          <w:sz w:val="22"/>
+          <w:szCs w:val="22"/>
+        </w:rPr>
+        <w:t>texto</w:t>
+      </w:r>
+      <w:proofErr w:type="gramEnd"/>
+      <w:r>
+        <w:rPr>
+          <w:rFonts w:ascii="Arial" w:eastAsia="Arial" w:hAnsi="Arial" w:cs="Arial"/>
+          <w:sz w:val="22"/>
+          <w:szCs w:val="22"/>
+        </w:rPr>
+        <w:t>_comidas.Desayunos</w:t>
+      </w:r>
+      <w:proofErr w:type="spellEnd"/>
+      <w:r>
+        <w:rPr>
+          <w:rFonts w:ascii="Arial" w:eastAsia="Arial" w:hAnsi="Arial" w:cs="Arial"/>
+          <w:sz w:val="22"/>
+          <w:szCs w:val="22"/>
+        </w:rPr>
+        <w:t xml:space="preserve"> }}</w:t>
       </w:r>
     </w:p>
     <w:p>
@@ -1683,7 +2395,43 @@
           <w:sz w:val="22"/>
           <w:szCs w:val="22"/>
         </w:rPr>
-        <w:t xml:space="preserve"> {{ texto_comidas.Almuerzos }}</w:t>
+        <w:t xml:space="preserve"> </w:t>
+      </w:r>
+      <w:proofErr w:type="gramStart"/>
+      <w:r>
+        <w:rPr>
+          <w:rFonts w:ascii="Arial" w:eastAsia="Arial" w:hAnsi="Arial" w:cs="Arial"/>
+          <w:sz w:val="22"/>
+          <w:szCs w:val="22"/>
+        </w:rPr>
+        <w:t xml:space="preserve">{{ </w:t>
+      </w:r>
+      <w:proofErr w:type="spellStart"/>
+      <w:r>
+        <w:rPr>
+          <w:rFonts w:ascii="Arial" w:eastAsia="Arial" w:hAnsi="Arial" w:cs="Arial"/>
+          <w:sz w:val="22"/>
+          <w:szCs w:val="22"/>
+        </w:rPr>
+        <w:t>texto</w:t>
+      </w:r>
+      <w:proofErr w:type="gramEnd"/>
+      <w:r>
+        <w:rPr>
+          <w:rFonts w:ascii="Arial" w:eastAsia="Arial" w:hAnsi="Arial" w:cs="Arial"/>
+          <w:sz w:val="22"/>
+          <w:szCs w:val="22"/>
+        </w:rPr>
+        <w:t>_comidas.Almuerzos</w:t>
+      </w:r>
+      <w:proofErr w:type="spellEnd"/>
+      <w:r>
+        <w:rPr>
+          <w:rFonts w:ascii="Arial" w:eastAsia="Arial" w:hAnsi="Arial" w:cs="Arial"/>
+          <w:sz w:val="22"/>
+          <w:szCs w:val="22"/>
+        </w:rPr>
+        <w:t xml:space="preserve"> }}</w:t>
       </w:r>
     </w:p>
     <w:p>
@@ -1711,13 +2459,41 @@
         </w:rPr>
         <w:t xml:space="preserve"> </w:t>
       </w:r>
-      <w:r>
-        <w:rPr>
-          <w:rFonts w:ascii="Arial" w:hAnsi="Arial" w:cs="Arial"/>
-          <w:sz w:val="22"/>
-          <w:szCs w:val="22"/>
-        </w:rPr>
-        <w:t>{{ texto_comidas.Meriendas }}</w:t>
+      <w:proofErr w:type="gramStart"/>
+      <w:r>
+        <w:rPr>
+          <w:rFonts w:ascii="Arial" w:hAnsi="Arial" w:cs="Arial"/>
+          <w:sz w:val="22"/>
+          <w:szCs w:val="22"/>
+        </w:rPr>
+        <w:t xml:space="preserve">{{ </w:t>
+      </w:r>
+      <w:proofErr w:type="spellStart"/>
+      <w:r>
+        <w:rPr>
+          <w:rFonts w:ascii="Arial" w:hAnsi="Arial" w:cs="Arial"/>
+          <w:sz w:val="22"/>
+          <w:szCs w:val="22"/>
+        </w:rPr>
+        <w:t>texto</w:t>
+      </w:r>
+      <w:proofErr w:type="gramEnd"/>
+      <w:r>
+        <w:rPr>
+          <w:rFonts w:ascii="Arial" w:hAnsi="Arial" w:cs="Arial"/>
+          <w:sz w:val="22"/>
+          <w:szCs w:val="22"/>
+        </w:rPr>
+        <w:t>_comidas.Meriendas</w:t>
+      </w:r>
+      <w:proofErr w:type="spellEnd"/>
+      <w:r>
+        <w:rPr>
+          <w:rFonts w:ascii="Arial" w:hAnsi="Arial" w:cs="Arial"/>
+          <w:sz w:val="22"/>
+          <w:szCs w:val="22"/>
+        </w:rPr>
+        <w:t xml:space="preserve"> }}</w:t>
       </w:r>
     </w:p>
     <w:p>
@@ -1738,13 +2514,41 @@
         </w:rPr>
         <w:t xml:space="preserve">CENA: </w:t>
       </w:r>
-      <w:r>
-        <w:rPr>
-          <w:rFonts w:ascii="Arial" w:hAnsi="Arial" w:cs="Arial"/>
-          <w:sz w:val="22"/>
-          <w:szCs w:val="22"/>
-        </w:rPr>
-        <w:t>{{ texto_comidas.Cenas }}</w:t>
+      <w:proofErr w:type="gramStart"/>
+      <w:r>
+        <w:rPr>
+          <w:rFonts w:ascii="Arial" w:hAnsi="Arial" w:cs="Arial"/>
+          <w:sz w:val="22"/>
+          <w:szCs w:val="22"/>
+        </w:rPr>
+        <w:t xml:space="preserve">{{ </w:t>
+      </w:r>
+      <w:proofErr w:type="spellStart"/>
+      <w:r>
+        <w:rPr>
+          <w:rFonts w:ascii="Arial" w:hAnsi="Arial" w:cs="Arial"/>
+          <w:sz w:val="22"/>
+          <w:szCs w:val="22"/>
+        </w:rPr>
+        <w:t>texto</w:t>
+      </w:r>
+      <w:proofErr w:type="gramEnd"/>
+      <w:r>
+        <w:rPr>
+          <w:rFonts w:ascii="Arial" w:hAnsi="Arial" w:cs="Arial"/>
+          <w:sz w:val="22"/>
+          <w:szCs w:val="22"/>
+        </w:rPr>
+        <w:t>_comidas.Cenas</w:t>
+      </w:r>
+      <w:proofErr w:type="spellEnd"/>
+      <w:r>
+        <w:rPr>
+          <w:rFonts w:ascii="Arial" w:hAnsi="Arial" w:cs="Arial"/>
+          <w:sz w:val="22"/>
+          <w:szCs w:val="22"/>
+        </w:rPr>
+        <w:t xml:space="preserve"> }}</w:t>
       </w:r>
     </w:p>
     <w:p>
@@ -1770,7 +2574,6 @@
           <w:sz w:val="22"/>
           <w:szCs w:val="22"/>
         </w:rPr>
-        <w:lastRenderedPageBreak/>
         <w:t>A los efectos del cumplimiento de los requisitos de admisibilidad al Programa Alimentar Comunidad, se agrega: Las constancias de inexistencia de percepción por parte de la organización solicitante de otros subsidios nacionales para asistencia alimentaria:</w:t>
       </w:r>
     </w:p>
@@ -1794,7 +2597,80 @@
           <w:sz w:val="22"/>
           <w:szCs w:val="22"/>
         </w:rPr>
-        <w:t>En {{ informe.constancia_subsidios_dnsa }} se informó que el {{ informe.tipo_espacio }} “{{ informe.nombre_espacio }}” no tiene convenios de otorgamiento de subsidios vigentes en el componente “Fortalecimiento a Comedores y Merenderos Comunitarios”.</w:t>
+        <w:lastRenderedPageBreak/>
+        <w:t xml:space="preserve">En </w:t>
+      </w:r>
+      <w:proofErr w:type="gramStart"/>
+      <w:r>
+        <w:rPr>
+          <w:rFonts w:ascii="Arial" w:hAnsi="Arial" w:cs="Arial"/>
+          <w:sz w:val="22"/>
+          <w:szCs w:val="22"/>
+        </w:rPr>
+        <w:t xml:space="preserve">{{ </w:t>
+      </w:r>
+      <w:proofErr w:type="spellStart"/>
+      <w:r>
+        <w:rPr>
+          <w:rFonts w:ascii="Arial" w:hAnsi="Arial" w:cs="Arial"/>
+          <w:sz w:val="22"/>
+          <w:szCs w:val="22"/>
+        </w:rPr>
+        <w:t>informe</w:t>
+      </w:r>
+      <w:proofErr w:type="gramEnd"/>
+      <w:r>
+        <w:rPr>
+          <w:rFonts w:ascii="Arial" w:hAnsi="Arial" w:cs="Arial"/>
+          <w:sz w:val="22"/>
+          <w:szCs w:val="22"/>
+        </w:rPr>
+        <w:t>.constancia_subsidios_dnsa</w:t>
+      </w:r>
+      <w:proofErr w:type="spellEnd"/>
+      <w:r>
+        <w:rPr>
+          <w:rFonts w:ascii="Arial" w:hAnsi="Arial" w:cs="Arial"/>
+          <w:sz w:val="22"/>
+          <w:szCs w:val="22"/>
+        </w:rPr>
+        <w:t xml:space="preserve"> }} se informó que el {{ </w:t>
+      </w:r>
+      <w:proofErr w:type="spellStart"/>
+      <w:r>
+        <w:rPr>
+          <w:rFonts w:ascii="Arial" w:hAnsi="Arial" w:cs="Arial"/>
+          <w:sz w:val="22"/>
+          <w:szCs w:val="22"/>
+        </w:rPr>
+        <w:t>informe.tipo_espacio</w:t>
+      </w:r>
+      <w:proofErr w:type="spellEnd"/>
+      <w:r>
+        <w:rPr>
+          <w:rFonts w:ascii="Arial" w:hAnsi="Arial" w:cs="Arial"/>
+          <w:sz w:val="22"/>
+          <w:szCs w:val="22"/>
+        </w:rPr>
+        <w:t xml:space="preserve"> }} “{{ </w:t>
+      </w:r>
+      <w:proofErr w:type="spellStart"/>
+      <w:r>
+        <w:rPr>
+          <w:rFonts w:ascii="Arial" w:hAnsi="Arial" w:cs="Arial"/>
+          <w:sz w:val="22"/>
+          <w:szCs w:val="22"/>
+        </w:rPr>
+        <w:t>informe.nombre_espacio</w:t>
+      </w:r>
+      <w:proofErr w:type="spellEnd"/>
+      <w:r>
+        <w:rPr>
+          <w:rFonts w:ascii="Arial" w:hAnsi="Arial" w:cs="Arial"/>
+          <w:sz w:val="22"/>
+          <w:szCs w:val="22"/>
+        </w:rPr>
+        <w:t xml:space="preserve"> }}” no tiene convenios de otorgamiento de subsidios vigentes en el componente “Fortalecimiento a Comedores y Merenderos Comunitarios”.</w:t>
       </w:r>
     </w:p>
     <w:p>
@@ -1817,7 +2693,97 @@
           <w:sz w:val="22"/>
           <w:szCs w:val="22"/>
         </w:rPr>
-        <w:t>En nota {{ informe.constancia_subsidios_pnud }} se informó que el {{ informe.tipo_espacio }} “{{ informe.nombre_espacio }}” - {{ informe.domicilio_espacio }} NO resulta beneficiario de complementos alimentarios otorgados por el Programa Abordaje Comunitario en el marco del Programa de las Naciones Unidas para el Desarrollo.</w:t>
+        <w:t xml:space="preserve">En nota </w:t>
+      </w:r>
+      <w:proofErr w:type="gramStart"/>
+      <w:r>
+        <w:rPr>
+          <w:rFonts w:ascii="Arial" w:hAnsi="Arial" w:cs="Arial"/>
+          <w:sz w:val="22"/>
+          <w:szCs w:val="22"/>
+        </w:rPr>
+        <w:t xml:space="preserve">{{ </w:t>
+      </w:r>
+      <w:proofErr w:type="spellStart"/>
+      <w:r>
+        <w:rPr>
+          <w:rFonts w:ascii="Arial" w:hAnsi="Arial" w:cs="Arial"/>
+          <w:sz w:val="22"/>
+          <w:szCs w:val="22"/>
+        </w:rPr>
+        <w:t>informe</w:t>
+      </w:r>
+      <w:proofErr w:type="gramEnd"/>
+      <w:r>
+        <w:rPr>
+          <w:rFonts w:ascii="Arial" w:hAnsi="Arial" w:cs="Arial"/>
+          <w:sz w:val="22"/>
+          <w:szCs w:val="22"/>
+        </w:rPr>
+        <w:t>.constancia_subsidios_pnud</w:t>
+      </w:r>
+      <w:proofErr w:type="spellEnd"/>
+      <w:r>
+        <w:rPr>
+          <w:rFonts w:ascii="Arial" w:hAnsi="Arial" w:cs="Arial"/>
+          <w:sz w:val="22"/>
+          <w:szCs w:val="22"/>
+        </w:rPr>
+        <w:t xml:space="preserve"> }} se informó que el {{ </w:t>
+      </w:r>
+      <w:proofErr w:type="spellStart"/>
+      <w:r>
+        <w:rPr>
+          <w:rFonts w:ascii="Arial" w:hAnsi="Arial" w:cs="Arial"/>
+          <w:sz w:val="22"/>
+          <w:szCs w:val="22"/>
+        </w:rPr>
+        <w:t>informe.tipo_espacio</w:t>
+      </w:r>
+      <w:proofErr w:type="spellEnd"/>
+      <w:r>
+        <w:rPr>
+          <w:rFonts w:ascii="Arial" w:hAnsi="Arial" w:cs="Arial"/>
+          <w:sz w:val="22"/>
+          <w:szCs w:val="22"/>
+        </w:rPr>
+        <w:t xml:space="preserve"> }} “{{ </w:t>
+      </w:r>
+      <w:proofErr w:type="spellStart"/>
+      <w:r>
+        <w:rPr>
+          <w:rFonts w:ascii="Arial" w:hAnsi="Arial" w:cs="Arial"/>
+          <w:sz w:val="22"/>
+          <w:szCs w:val="22"/>
+        </w:rPr>
+        <w:t>informe.nombre_espacio</w:t>
+      </w:r>
+      <w:proofErr w:type="spellEnd"/>
+      <w:r>
+        <w:rPr>
+          <w:rFonts w:ascii="Arial" w:hAnsi="Arial" w:cs="Arial"/>
+          <w:sz w:val="22"/>
+          <w:szCs w:val="22"/>
+        </w:rPr>
+        <w:t xml:space="preserve"> }}” - {{ </w:t>
+      </w:r>
+      <w:proofErr w:type="spellStart"/>
+      <w:r>
+        <w:rPr>
+          <w:rFonts w:ascii="Arial" w:hAnsi="Arial" w:cs="Arial"/>
+          <w:sz w:val="22"/>
+          <w:szCs w:val="22"/>
+        </w:rPr>
+        <w:t>informe.domicilio_espacio</w:t>
+      </w:r>
+      <w:proofErr w:type="spellEnd"/>
+      <w:r>
+        <w:rPr>
+          <w:rFonts w:ascii="Arial" w:hAnsi="Arial" w:cs="Arial"/>
+          <w:sz w:val="22"/>
+          <w:szCs w:val="22"/>
+        </w:rPr>
+        <w:t xml:space="preserve"> }} NO resulta beneficiario de complementos alimentarios otorgados por el Programa Abordaje Comunitario en el marco del Programa de las Naciones Unidas para el Desarrollo.</w:t>
       </w:r>
     </w:p>
     <w:p>
@@ -1859,8 +2825,36 @@
           <w:sz w:val="22"/>
           <w:szCs w:val="22"/>
         </w:rPr>
-        <w:t>La {{ informe.admision.comedor.organizacion.subtipo_entidad</w:t>
-      </w:r>
+        <w:t xml:space="preserve">La </w:t>
+      </w:r>
+      <w:proofErr w:type="gramStart"/>
+      <w:r>
+        <w:rPr>
+          <w:rFonts w:ascii="Arial" w:hAnsi="Arial" w:cs="Arial"/>
+          <w:sz w:val="22"/>
+          <w:szCs w:val="22"/>
+        </w:rPr>
+        <w:t xml:space="preserve">{{ </w:t>
+      </w:r>
+      <w:proofErr w:type="spellStart"/>
+      <w:r>
+        <w:rPr>
+          <w:rFonts w:ascii="Arial" w:hAnsi="Arial" w:cs="Arial"/>
+          <w:sz w:val="22"/>
+          <w:szCs w:val="22"/>
+        </w:rPr>
+        <w:t>informe</w:t>
+      </w:r>
+      <w:proofErr w:type="gramEnd"/>
+      <w:r>
+        <w:rPr>
+          <w:rFonts w:ascii="Arial" w:hAnsi="Arial" w:cs="Arial"/>
+          <w:sz w:val="22"/>
+          <w:szCs w:val="22"/>
+        </w:rPr>
+        <w:t>.admision.comedor.organizacion.subtipo_entidad</w:t>
+      </w:r>
+      <w:proofErr w:type="spellEnd"/>
       <w:r>
         <w:rPr>
           <w:rFonts w:ascii="Arial" w:hAnsi="Arial" w:cs="Arial"/>
@@ -1875,7 +2869,169 @@
           <w:sz w:val="22"/>
           <w:szCs w:val="22"/>
         </w:rPr>
-        <w:t>}} "{{ informe.nombre_organizacion }}", solicita la incorporación del {{ informe.tipo_espacio }} "{{ informe.nombre_espacio }}" al Programa “Alimentar Comunidad” con el fin de fortalecer la tarea realizada a favor de las familias en situación de vulnerabilidad. La población destinataria se encuentra ubicada en el Partido/Departamento de {{ informe.partido_espacio }} de la provincia {{ informe.provincia_espacio }}. Es menester destacar que la asistencia alimentaria gratuita que brinda el mismo a personas en situación de vulnerabilidad, resulta necesaria y vital para alcanzar con mayor eficiencia la seguridad alimentaria. Conforme al relevamiento del Programa identificado como {{ informe.IF_relevamiento_territorial }}, se ha constatado la existencia del {{ informe.tipo_espacio }} en el territorio, el cual brinda asistencia alimentaria a personas en situación de vulnerabilidad social. Se adecúan las prestaciones entre lo relevado en territorio y lo requerido por la institución solicitante según los criterios del Programa. A continuación, se resumen las cantidades aprobadas:</w:t>
+        <w:t xml:space="preserve">}} "{{ </w:t>
+      </w:r>
+      <w:proofErr w:type="spellStart"/>
+      <w:r>
+        <w:rPr>
+          <w:rFonts w:ascii="Arial" w:hAnsi="Arial" w:cs="Arial"/>
+          <w:sz w:val="22"/>
+          <w:szCs w:val="22"/>
+        </w:rPr>
+        <w:t>informe.nombre_organizacion</w:t>
+      </w:r>
+      <w:proofErr w:type="spellEnd"/>
+      <w:r>
+        <w:rPr>
+          <w:rFonts w:ascii="Arial" w:hAnsi="Arial" w:cs="Arial"/>
+          <w:sz w:val="22"/>
+          <w:szCs w:val="22"/>
+        </w:rPr>
+        <w:t xml:space="preserve"> }}", solicita la incorporación del {{ </w:t>
+      </w:r>
+      <w:proofErr w:type="spellStart"/>
+      <w:r>
+        <w:rPr>
+          <w:rFonts w:ascii="Arial" w:hAnsi="Arial" w:cs="Arial"/>
+          <w:sz w:val="22"/>
+          <w:szCs w:val="22"/>
+        </w:rPr>
+        <w:t>informe.tipo_espacio</w:t>
+      </w:r>
+      <w:proofErr w:type="spellEnd"/>
+      <w:r>
+        <w:rPr>
+          <w:rFonts w:ascii="Arial" w:hAnsi="Arial" w:cs="Arial"/>
+          <w:sz w:val="22"/>
+          <w:szCs w:val="22"/>
+        </w:rPr>
+        <w:t xml:space="preserve"> }} "{{ </w:t>
+      </w:r>
+      <w:proofErr w:type="spellStart"/>
+      <w:r>
+        <w:rPr>
+          <w:rFonts w:ascii="Arial" w:hAnsi="Arial" w:cs="Arial"/>
+          <w:sz w:val="22"/>
+          <w:szCs w:val="22"/>
+        </w:rPr>
+        <w:t>informe.nombre_espacio</w:t>
+      </w:r>
+      <w:proofErr w:type="spellEnd"/>
+      <w:r>
+        <w:rPr>
+          <w:rFonts w:ascii="Arial" w:hAnsi="Arial" w:cs="Arial"/>
+          <w:sz w:val="22"/>
+          <w:szCs w:val="22"/>
+        </w:rPr>
+        <w:t xml:space="preserve"> }}" al Programa “Alimentar Comunidad” con el fin de fortalecer la tarea realizada a favor de las familias en situación de vulnerabilidad. La población destinataria se encuentra ubicada en el Partido/Departamento de </w:t>
+      </w:r>
+      <w:proofErr w:type="gramStart"/>
+      <w:r>
+        <w:rPr>
+          <w:rFonts w:ascii="Arial" w:hAnsi="Arial" w:cs="Arial"/>
+          <w:sz w:val="22"/>
+          <w:szCs w:val="22"/>
+        </w:rPr>
+        <w:t xml:space="preserve">{{ </w:t>
+      </w:r>
+      <w:proofErr w:type="spellStart"/>
+      <w:r>
+        <w:rPr>
+          <w:rFonts w:ascii="Arial" w:hAnsi="Arial" w:cs="Arial"/>
+          <w:sz w:val="22"/>
+          <w:szCs w:val="22"/>
+        </w:rPr>
+        <w:t>informe</w:t>
+      </w:r>
+      <w:proofErr w:type="gramEnd"/>
+      <w:r>
+        <w:rPr>
+          <w:rFonts w:ascii="Arial" w:hAnsi="Arial" w:cs="Arial"/>
+          <w:sz w:val="22"/>
+          <w:szCs w:val="22"/>
+        </w:rPr>
+        <w:t>.partido_espacio</w:t>
+      </w:r>
+      <w:proofErr w:type="spellEnd"/>
+      <w:r>
+        <w:rPr>
+          <w:rFonts w:ascii="Arial" w:hAnsi="Arial" w:cs="Arial"/>
+          <w:sz w:val="22"/>
+          <w:szCs w:val="22"/>
+        </w:rPr>
+        <w:t xml:space="preserve"> }} de la provincia {{ </w:t>
+      </w:r>
+      <w:proofErr w:type="spellStart"/>
+      <w:r>
+        <w:rPr>
+          <w:rFonts w:ascii="Arial" w:hAnsi="Arial" w:cs="Arial"/>
+          <w:sz w:val="22"/>
+          <w:szCs w:val="22"/>
+        </w:rPr>
+        <w:t>informe.provincia_espacio</w:t>
+      </w:r>
+      <w:proofErr w:type="spellEnd"/>
+      <w:r>
+        <w:rPr>
+          <w:rFonts w:ascii="Arial" w:hAnsi="Arial" w:cs="Arial"/>
+          <w:sz w:val="22"/>
+          <w:szCs w:val="22"/>
+        </w:rPr>
+        <w:t xml:space="preserve"> }}. Es menester destacar que la asistencia alimentaria gratuita que brinda el mismo a personas en situación de vulnerabilidad, resulta necesaria y vital para alcanzar con mayor eficiencia la seguridad alimentaria. Conforme al relevamiento del Programa identificado como </w:t>
+      </w:r>
+      <w:proofErr w:type="gramStart"/>
+      <w:r>
+        <w:rPr>
+          <w:rFonts w:ascii="Arial" w:hAnsi="Arial" w:cs="Arial"/>
+          <w:sz w:val="22"/>
+          <w:szCs w:val="22"/>
+        </w:rPr>
+        <w:t xml:space="preserve">{{ </w:t>
+      </w:r>
+      <w:proofErr w:type="spellStart"/>
+      <w:r>
+        <w:rPr>
+          <w:rFonts w:ascii="Arial" w:hAnsi="Arial" w:cs="Arial"/>
+          <w:sz w:val="22"/>
+          <w:szCs w:val="22"/>
+        </w:rPr>
+        <w:t>informe</w:t>
+      </w:r>
+      <w:proofErr w:type="gramEnd"/>
+      <w:r>
+        <w:rPr>
+          <w:rFonts w:ascii="Arial" w:hAnsi="Arial" w:cs="Arial"/>
+          <w:sz w:val="22"/>
+          <w:szCs w:val="22"/>
+        </w:rPr>
+        <w:t>.IF_relevamiento_territorial</w:t>
+      </w:r>
+      <w:proofErr w:type="spellEnd"/>
+      <w:r>
+        <w:rPr>
+          <w:rFonts w:ascii="Arial" w:hAnsi="Arial" w:cs="Arial"/>
+          <w:sz w:val="22"/>
+          <w:szCs w:val="22"/>
+        </w:rPr>
+        <w:t xml:space="preserve"> }}, se ha constatado la existencia del {{ </w:t>
+      </w:r>
+      <w:proofErr w:type="spellStart"/>
+      <w:r>
+        <w:rPr>
+          <w:rFonts w:ascii="Arial" w:hAnsi="Arial" w:cs="Arial"/>
+          <w:sz w:val="22"/>
+          <w:szCs w:val="22"/>
+        </w:rPr>
+        <w:t>informe.tipo_espacio</w:t>
+      </w:r>
+      <w:proofErr w:type="spellEnd"/>
+      <w:r>
+        <w:rPr>
+          <w:rFonts w:ascii="Arial" w:hAnsi="Arial" w:cs="Arial"/>
+          <w:sz w:val="22"/>
+          <w:szCs w:val="22"/>
+        </w:rPr>
+        <w:t xml:space="preserve"> }} en el territorio, el cual brinda asistencia alimentaria a personas en situación de vulnerabilidad social. Se adecúan las prestaciones entre lo relevado en territorio y lo requerido por la institución solicitante según los criterios del Programa. A continuación, se resumen las cantidades aprobadas:</w:t>
       </w:r>
     </w:p>
     <w:tbl>
@@ -2102,7 +3258,25 @@
                 <w:sz w:val="22"/>
                 <w:szCs w:val="22"/>
               </w:rPr>
-              <w:t>{{ informe.aprobadas_desayuno_lunes }}</w:t>
+              <w:t xml:space="preserve">{{ </w:t>
+            </w:r>
+            <w:proofErr w:type="spellStart"/>
+            <w:r>
+              <w:rPr>
+                <w:rFonts w:ascii="Arial" w:hAnsi="Arial" w:cs="Arial"/>
+                <w:sz w:val="22"/>
+                <w:szCs w:val="22"/>
+              </w:rPr>
+              <w:t>informe.aprobadas_desayuno_lunes</w:t>
+            </w:r>
+            <w:proofErr w:type="spellEnd"/>
+            <w:r>
+              <w:rPr>
+                <w:rFonts w:ascii="Arial" w:hAnsi="Arial" w:cs="Arial"/>
+                <w:sz w:val="22"/>
+                <w:szCs w:val="22"/>
+              </w:rPr>
+              <w:t xml:space="preserve"> }}</w:t>
             </w:r>
           </w:p>
         </w:tc>
@@ -2128,7 +3302,25 @@
                 <w:sz w:val="22"/>
                 <w:szCs w:val="22"/>
               </w:rPr>
-              <w:t>{{ informe.aprobadas_almuerzo_lunes }}</w:t>
+              <w:t xml:space="preserve">{{ </w:t>
+            </w:r>
+            <w:proofErr w:type="spellStart"/>
+            <w:r>
+              <w:rPr>
+                <w:rFonts w:ascii="Arial" w:hAnsi="Arial" w:cs="Arial"/>
+                <w:sz w:val="22"/>
+                <w:szCs w:val="22"/>
+              </w:rPr>
+              <w:t>informe.aprobadas_almuerzo_lunes</w:t>
+            </w:r>
+            <w:proofErr w:type="spellEnd"/>
+            <w:r>
+              <w:rPr>
+                <w:rFonts w:ascii="Arial" w:hAnsi="Arial" w:cs="Arial"/>
+                <w:sz w:val="22"/>
+                <w:szCs w:val="22"/>
+              </w:rPr>
+              <w:t xml:space="preserve"> }}</w:t>
             </w:r>
           </w:p>
         </w:tc>
@@ -2154,7 +3346,25 @@
                 <w:sz w:val="22"/>
                 <w:szCs w:val="22"/>
               </w:rPr>
-              <w:t>{{ informe.aprobadas_merienda_lunes }}</w:t>
+              <w:t xml:space="preserve">{{ </w:t>
+            </w:r>
+            <w:proofErr w:type="spellStart"/>
+            <w:r>
+              <w:rPr>
+                <w:rFonts w:ascii="Arial" w:hAnsi="Arial" w:cs="Arial"/>
+                <w:sz w:val="22"/>
+                <w:szCs w:val="22"/>
+              </w:rPr>
+              <w:t>informe.aprobadas_merienda_lunes</w:t>
+            </w:r>
+            <w:proofErr w:type="spellEnd"/>
+            <w:r>
+              <w:rPr>
+                <w:rFonts w:ascii="Arial" w:hAnsi="Arial" w:cs="Arial"/>
+                <w:sz w:val="22"/>
+                <w:szCs w:val="22"/>
+              </w:rPr>
+              <w:t xml:space="preserve"> }}</w:t>
             </w:r>
           </w:p>
         </w:tc>
@@ -2180,7 +3390,25 @@
                 <w:sz w:val="22"/>
                 <w:szCs w:val="22"/>
               </w:rPr>
-              <w:t>{{ informe.aprobadas_cena_lunes }}</w:t>
+              <w:t xml:space="preserve">{{ </w:t>
+            </w:r>
+            <w:proofErr w:type="spellStart"/>
+            <w:r>
+              <w:rPr>
+                <w:rFonts w:ascii="Arial" w:hAnsi="Arial" w:cs="Arial"/>
+                <w:sz w:val="22"/>
+                <w:szCs w:val="22"/>
+              </w:rPr>
+              <w:t>informe.aprobadas_cena_lunes</w:t>
+            </w:r>
+            <w:proofErr w:type="spellEnd"/>
+            <w:r>
+              <w:rPr>
+                <w:rFonts w:ascii="Arial" w:hAnsi="Arial" w:cs="Arial"/>
+                <w:sz w:val="22"/>
+                <w:szCs w:val="22"/>
+              </w:rPr>
+              <w:t xml:space="preserve"> }}</w:t>
             </w:r>
           </w:p>
         </w:tc>
@@ -2236,7 +3464,25 @@
                 <w:sz w:val="22"/>
                 <w:szCs w:val="22"/>
               </w:rPr>
-              <w:t>{{ informe.aprobadas_desayuno_martes }}</w:t>
+              <w:t xml:space="preserve">{{ </w:t>
+            </w:r>
+            <w:proofErr w:type="spellStart"/>
+            <w:r>
+              <w:rPr>
+                <w:rFonts w:ascii="Arial" w:hAnsi="Arial" w:cs="Arial"/>
+                <w:sz w:val="22"/>
+                <w:szCs w:val="22"/>
+              </w:rPr>
+              <w:t>informe.aprobadas_desayuno_martes</w:t>
+            </w:r>
+            <w:proofErr w:type="spellEnd"/>
+            <w:r>
+              <w:rPr>
+                <w:rFonts w:ascii="Arial" w:hAnsi="Arial" w:cs="Arial"/>
+                <w:sz w:val="22"/>
+                <w:szCs w:val="22"/>
+              </w:rPr>
+              <w:t xml:space="preserve"> }}</w:t>
             </w:r>
           </w:p>
         </w:tc>
@@ -2262,7 +3508,25 @@
                 <w:sz w:val="22"/>
                 <w:szCs w:val="22"/>
               </w:rPr>
-              <w:t>{{ informe.aprobadas_almuerzo_martes }}</w:t>
+              <w:t xml:space="preserve">{{ </w:t>
+            </w:r>
+            <w:proofErr w:type="spellStart"/>
+            <w:r>
+              <w:rPr>
+                <w:rFonts w:ascii="Arial" w:hAnsi="Arial" w:cs="Arial"/>
+                <w:sz w:val="22"/>
+                <w:szCs w:val="22"/>
+              </w:rPr>
+              <w:t>informe.aprobadas_almuerzo_martes</w:t>
+            </w:r>
+            <w:proofErr w:type="spellEnd"/>
+            <w:r>
+              <w:rPr>
+                <w:rFonts w:ascii="Arial" w:hAnsi="Arial" w:cs="Arial"/>
+                <w:sz w:val="22"/>
+                <w:szCs w:val="22"/>
+              </w:rPr>
+              <w:t xml:space="preserve"> }}</w:t>
             </w:r>
           </w:p>
         </w:tc>
@@ -2288,7 +3552,25 @@
                 <w:sz w:val="22"/>
                 <w:szCs w:val="22"/>
               </w:rPr>
-              <w:t>{{ informe.aprobadas_merienda_martes }}</w:t>
+              <w:t xml:space="preserve">{{ </w:t>
+            </w:r>
+            <w:proofErr w:type="spellStart"/>
+            <w:r>
+              <w:rPr>
+                <w:rFonts w:ascii="Arial" w:hAnsi="Arial" w:cs="Arial"/>
+                <w:sz w:val="22"/>
+                <w:szCs w:val="22"/>
+              </w:rPr>
+              <w:t>informe.aprobadas_merienda_martes</w:t>
+            </w:r>
+            <w:proofErr w:type="spellEnd"/>
+            <w:r>
+              <w:rPr>
+                <w:rFonts w:ascii="Arial" w:hAnsi="Arial" w:cs="Arial"/>
+                <w:sz w:val="22"/>
+                <w:szCs w:val="22"/>
+              </w:rPr>
+              <w:t xml:space="preserve"> }}</w:t>
             </w:r>
           </w:p>
         </w:tc>
@@ -2314,7 +3596,25 @@
                 <w:sz w:val="22"/>
                 <w:szCs w:val="22"/>
               </w:rPr>
-              <w:t>{{ informe.aprobadas_cena_martes }}</w:t>
+              <w:t xml:space="preserve">{{ </w:t>
+            </w:r>
+            <w:proofErr w:type="spellStart"/>
+            <w:r>
+              <w:rPr>
+                <w:rFonts w:ascii="Arial" w:hAnsi="Arial" w:cs="Arial"/>
+                <w:sz w:val="22"/>
+                <w:szCs w:val="22"/>
+              </w:rPr>
+              <w:t>informe.aprobadas_cena_martes</w:t>
+            </w:r>
+            <w:proofErr w:type="spellEnd"/>
+            <w:r>
+              <w:rPr>
+                <w:rFonts w:ascii="Arial" w:hAnsi="Arial" w:cs="Arial"/>
+                <w:sz w:val="22"/>
+                <w:szCs w:val="22"/>
+              </w:rPr>
+              <w:t xml:space="preserve"> }}</w:t>
             </w:r>
           </w:p>
         </w:tc>
@@ -2338,6 +3638,7 @@
                 <w:szCs w:val="22"/>
               </w:rPr>
             </w:pPr>
+            <w:proofErr w:type="spellStart"/>
             <w:r>
               <w:rPr>
                 <w:rFonts w:ascii="Arial" w:hAnsi="Arial" w:cs="Arial"/>
@@ -2346,6 +3647,7 @@
               </w:rPr>
               <w:t>Miercoles</w:t>
             </w:r>
+            <w:proofErr w:type="spellEnd"/>
           </w:p>
         </w:tc>
         <w:tc>
@@ -2370,7 +3672,25 @@
                 <w:sz w:val="22"/>
                 <w:szCs w:val="22"/>
               </w:rPr>
-              <w:t>{{ informe.aprobadas_desayuno_miercoles }}</w:t>
+              <w:t xml:space="preserve">{{ </w:t>
+            </w:r>
+            <w:proofErr w:type="spellStart"/>
+            <w:r>
+              <w:rPr>
+                <w:rFonts w:ascii="Arial" w:hAnsi="Arial" w:cs="Arial"/>
+                <w:sz w:val="22"/>
+                <w:szCs w:val="22"/>
+              </w:rPr>
+              <w:t>informe.aprobadas_desayuno_miercoles</w:t>
+            </w:r>
+            <w:proofErr w:type="spellEnd"/>
+            <w:r>
+              <w:rPr>
+                <w:rFonts w:ascii="Arial" w:hAnsi="Arial" w:cs="Arial"/>
+                <w:sz w:val="22"/>
+                <w:szCs w:val="22"/>
+              </w:rPr>
+              <w:t xml:space="preserve"> }}</w:t>
             </w:r>
           </w:p>
         </w:tc>
@@ -2396,7 +3716,25 @@
                 <w:sz w:val="22"/>
                 <w:szCs w:val="22"/>
               </w:rPr>
-              <w:t>{{ informe.aprobadas_almuerzo_miercoles }}</w:t>
+              <w:t xml:space="preserve">{{ </w:t>
+            </w:r>
+            <w:proofErr w:type="spellStart"/>
+            <w:r>
+              <w:rPr>
+                <w:rFonts w:ascii="Arial" w:hAnsi="Arial" w:cs="Arial"/>
+                <w:sz w:val="22"/>
+                <w:szCs w:val="22"/>
+              </w:rPr>
+              <w:t>informe.aprobadas_almuerzo_miercoles</w:t>
+            </w:r>
+            <w:proofErr w:type="spellEnd"/>
+            <w:r>
+              <w:rPr>
+                <w:rFonts w:ascii="Arial" w:hAnsi="Arial" w:cs="Arial"/>
+                <w:sz w:val="22"/>
+                <w:szCs w:val="22"/>
+              </w:rPr>
+              <w:t xml:space="preserve"> }}</w:t>
             </w:r>
           </w:p>
         </w:tc>
@@ -2422,7 +3760,25 @@
                 <w:sz w:val="22"/>
                 <w:szCs w:val="22"/>
               </w:rPr>
-              <w:t>{{ informe.aprobadas_merienda_miercoles }}</w:t>
+              <w:t xml:space="preserve">{{ </w:t>
+            </w:r>
+            <w:proofErr w:type="spellStart"/>
+            <w:r>
+              <w:rPr>
+                <w:rFonts w:ascii="Arial" w:hAnsi="Arial" w:cs="Arial"/>
+                <w:sz w:val="22"/>
+                <w:szCs w:val="22"/>
+              </w:rPr>
+              <w:t>informe.aprobadas_merienda_miercoles</w:t>
+            </w:r>
+            <w:proofErr w:type="spellEnd"/>
+            <w:r>
+              <w:rPr>
+                <w:rFonts w:ascii="Arial" w:hAnsi="Arial" w:cs="Arial"/>
+                <w:sz w:val="22"/>
+                <w:szCs w:val="22"/>
+              </w:rPr>
+              <w:t xml:space="preserve"> }}</w:t>
             </w:r>
           </w:p>
         </w:tc>
@@ -2448,7 +3804,25 @@
                 <w:sz w:val="22"/>
                 <w:szCs w:val="22"/>
               </w:rPr>
-              <w:t>{{ informe.aprobadas_cena_miercoles }}</w:t>
+              <w:t xml:space="preserve">{{ </w:t>
+            </w:r>
+            <w:proofErr w:type="spellStart"/>
+            <w:r>
+              <w:rPr>
+                <w:rFonts w:ascii="Arial" w:hAnsi="Arial" w:cs="Arial"/>
+                <w:sz w:val="22"/>
+                <w:szCs w:val="22"/>
+              </w:rPr>
+              <w:t>informe.aprobadas_cena_miercoles</w:t>
+            </w:r>
+            <w:proofErr w:type="spellEnd"/>
+            <w:r>
+              <w:rPr>
+                <w:rFonts w:ascii="Arial" w:hAnsi="Arial" w:cs="Arial"/>
+                <w:sz w:val="22"/>
+                <w:szCs w:val="22"/>
+              </w:rPr>
+              <w:t xml:space="preserve"> }}</w:t>
             </w:r>
           </w:p>
         </w:tc>
@@ -2504,16 +3878,25 @@
                 <w:sz w:val="22"/>
                 <w:szCs w:val="22"/>
               </w:rPr>
-              <w:t>{{ informe.aprobad</w:t>
-            </w:r>
-            <w:r>
-              <w:rPr>
-                <w:rFonts w:ascii="Arial" w:hAnsi="Arial" w:cs="Arial"/>
-                <w:sz w:val="22"/>
-                <w:szCs w:val="22"/>
-              </w:rPr>
-              <w:lastRenderedPageBreak/>
-              <w:t>as_desayuno_jueves }}</w:t>
+              <w:t xml:space="preserve">{{ </w:t>
+            </w:r>
+            <w:proofErr w:type="spellStart"/>
+            <w:r>
+              <w:rPr>
+                <w:rFonts w:ascii="Arial" w:hAnsi="Arial" w:cs="Arial"/>
+                <w:sz w:val="22"/>
+                <w:szCs w:val="22"/>
+              </w:rPr>
+              <w:t>informe.aprobadas_desayuno_jueves</w:t>
+            </w:r>
+            <w:proofErr w:type="spellEnd"/>
+            <w:r>
+              <w:rPr>
+                <w:rFonts w:ascii="Arial" w:hAnsi="Arial" w:cs="Arial"/>
+                <w:sz w:val="22"/>
+                <w:szCs w:val="22"/>
+              </w:rPr>
+              <w:t xml:space="preserve"> }}</w:t>
             </w:r>
           </w:p>
         </w:tc>
@@ -2539,17 +3922,25 @@
                 <w:sz w:val="22"/>
                 <w:szCs w:val="22"/>
               </w:rPr>
-              <w:lastRenderedPageBreak/>
-              <w:t>{{ informe.aprobad</w:t>
-            </w:r>
-            <w:r>
-              <w:rPr>
-                <w:rFonts w:ascii="Arial" w:hAnsi="Arial" w:cs="Arial"/>
-                <w:sz w:val="22"/>
-                <w:szCs w:val="22"/>
-              </w:rPr>
-              <w:lastRenderedPageBreak/>
-              <w:t>as_almuerzo_jueves }}</w:t>
+              <w:t xml:space="preserve">{{ </w:t>
+            </w:r>
+            <w:proofErr w:type="spellStart"/>
+            <w:r>
+              <w:rPr>
+                <w:rFonts w:ascii="Arial" w:hAnsi="Arial" w:cs="Arial"/>
+                <w:sz w:val="22"/>
+                <w:szCs w:val="22"/>
+              </w:rPr>
+              <w:t>informe.aprobadas_almuerzo_jueves</w:t>
+            </w:r>
+            <w:proofErr w:type="spellEnd"/>
+            <w:r>
+              <w:rPr>
+                <w:rFonts w:ascii="Arial" w:hAnsi="Arial" w:cs="Arial"/>
+                <w:sz w:val="22"/>
+                <w:szCs w:val="22"/>
+              </w:rPr>
+              <w:t xml:space="preserve"> }}</w:t>
             </w:r>
           </w:p>
         </w:tc>
@@ -2575,17 +3966,25 @@
                 <w:sz w:val="22"/>
                 <w:szCs w:val="22"/>
               </w:rPr>
-              <w:lastRenderedPageBreak/>
-              <w:t>{{ informe.aprobad</w:t>
-            </w:r>
-            <w:r>
-              <w:rPr>
-                <w:rFonts w:ascii="Arial" w:hAnsi="Arial" w:cs="Arial"/>
-                <w:sz w:val="22"/>
-                <w:szCs w:val="22"/>
-              </w:rPr>
-              <w:lastRenderedPageBreak/>
-              <w:t>as_merienda_jueves }}</w:t>
+              <w:t xml:space="preserve">{{ </w:t>
+            </w:r>
+            <w:proofErr w:type="spellStart"/>
+            <w:r>
+              <w:rPr>
+                <w:rFonts w:ascii="Arial" w:hAnsi="Arial" w:cs="Arial"/>
+                <w:sz w:val="22"/>
+                <w:szCs w:val="22"/>
+              </w:rPr>
+              <w:t>informe.aprobadas_merienda_jueves</w:t>
+            </w:r>
+            <w:proofErr w:type="spellEnd"/>
+            <w:r>
+              <w:rPr>
+                <w:rFonts w:ascii="Arial" w:hAnsi="Arial" w:cs="Arial"/>
+                <w:sz w:val="22"/>
+                <w:szCs w:val="22"/>
+              </w:rPr>
+              <w:t xml:space="preserve"> }}</w:t>
             </w:r>
           </w:p>
         </w:tc>
@@ -2611,17 +4010,25 @@
                 <w:sz w:val="22"/>
                 <w:szCs w:val="22"/>
               </w:rPr>
-              <w:lastRenderedPageBreak/>
-              <w:t>{{ informe.aprobad</w:t>
-            </w:r>
-            <w:r>
-              <w:rPr>
-                <w:rFonts w:ascii="Arial" w:hAnsi="Arial" w:cs="Arial"/>
-                <w:sz w:val="22"/>
-                <w:szCs w:val="22"/>
-              </w:rPr>
-              <w:lastRenderedPageBreak/>
-              <w:t>as_cena_jueves }}</w:t>
+              <w:t xml:space="preserve">{{ </w:t>
+            </w:r>
+            <w:proofErr w:type="spellStart"/>
+            <w:r>
+              <w:rPr>
+                <w:rFonts w:ascii="Arial" w:hAnsi="Arial" w:cs="Arial"/>
+                <w:sz w:val="22"/>
+                <w:szCs w:val="22"/>
+              </w:rPr>
+              <w:t>informe.aprobadas_cena_jueves</w:t>
+            </w:r>
+            <w:proofErr w:type="spellEnd"/>
+            <w:r>
+              <w:rPr>
+                <w:rFonts w:ascii="Arial" w:hAnsi="Arial" w:cs="Arial"/>
+                <w:sz w:val="22"/>
+                <w:szCs w:val="22"/>
+              </w:rPr>
+              <w:t xml:space="preserve"> }}</w:t>
             </w:r>
           </w:p>
         </w:tc>
@@ -2651,8 +4058,60 @@
                 <w:sz w:val="22"/>
                 <w:szCs w:val="22"/>
               </w:rPr>
+              <w:t>Viernes</w:t>
+            </w:r>
+          </w:p>
+        </w:tc>
+        <w:tc>
+          <w:tcPr>
+            <w:tcW w:w="1000" w:type="pct"/>
+            <w:vAlign w:val="center"/>
+          </w:tcPr>
+          <w:p>
+            <w:pPr>
+              <w:pStyle w:val="Prrafodelista"/>
+              <w:ind w:left="0"/>
+              <w:jc w:val="center"/>
+              <w:rPr>
+                <w:rFonts w:ascii="Arial" w:hAnsi="Arial" w:cs="Arial"/>
+                <w:sz w:val="22"/>
+                <w:szCs w:val="22"/>
+              </w:rPr>
+            </w:pPr>
+            <w:r>
+              <w:rPr>
+                <w:rFonts w:ascii="Arial" w:hAnsi="Arial" w:cs="Arial"/>
+                <w:sz w:val="22"/>
+                <w:szCs w:val="22"/>
+              </w:rPr>
+              <w:t xml:space="preserve">{{ </w:t>
+            </w:r>
+            <w:proofErr w:type="spellStart"/>
+            <w:r>
+              <w:rPr>
+                <w:rFonts w:ascii="Arial" w:hAnsi="Arial" w:cs="Arial"/>
+                <w:sz w:val="22"/>
+                <w:szCs w:val="22"/>
+              </w:rPr>
+              <w:t>informe.aprobad</w:t>
+            </w:r>
+            <w:r>
+              <w:rPr>
+                <w:rFonts w:ascii="Arial" w:hAnsi="Arial" w:cs="Arial"/>
+                <w:sz w:val="22"/>
+                <w:szCs w:val="22"/>
+              </w:rPr>
               <w:lastRenderedPageBreak/>
-              <w:t>Viernes</w:t>
+              <w:t>as_desayuno_viernes</w:t>
+            </w:r>
+            <w:proofErr w:type="spellEnd"/>
+            <w:r>
+              <w:rPr>
+                <w:rFonts w:ascii="Arial" w:hAnsi="Arial" w:cs="Arial"/>
+                <w:sz w:val="22"/>
+                <w:szCs w:val="22"/>
+              </w:rPr>
+              <w:t xml:space="preserve"> }}</w:t>
             </w:r>
           </w:p>
         </w:tc>
@@ -2678,7 +4137,35 @@
                 <w:sz w:val="22"/>
                 <w:szCs w:val="22"/>
               </w:rPr>
-              <w:t>{{ informe.aprobadas_desayuno_viernes }}</w:t>
+              <w:lastRenderedPageBreak/>
+              <w:t xml:space="preserve">{{ </w:t>
+            </w:r>
+            <w:proofErr w:type="spellStart"/>
+            <w:r>
+              <w:rPr>
+                <w:rFonts w:ascii="Arial" w:hAnsi="Arial" w:cs="Arial"/>
+                <w:sz w:val="22"/>
+                <w:szCs w:val="22"/>
+              </w:rPr>
+              <w:t>informe.aprobad</w:t>
+            </w:r>
+            <w:r>
+              <w:rPr>
+                <w:rFonts w:ascii="Arial" w:hAnsi="Arial" w:cs="Arial"/>
+                <w:sz w:val="22"/>
+                <w:szCs w:val="22"/>
+              </w:rPr>
+              <w:lastRenderedPageBreak/>
+              <w:t>as_almuerzo_viernes</w:t>
+            </w:r>
+            <w:proofErr w:type="spellEnd"/>
+            <w:r>
+              <w:rPr>
+                <w:rFonts w:ascii="Arial" w:hAnsi="Arial" w:cs="Arial"/>
+                <w:sz w:val="22"/>
+                <w:szCs w:val="22"/>
+              </w:rPr>
+              <w:t xml:space="preserve"> }}</w:t>
             </w:r>
           </w:p>
         </w:tc>
@@ -2704,7 +4191,35 @@
                 <w:sz w:val="22"/>
                 <w:szCs w:val="22"/>
               </w:rPr>
-              <w:t>{{ informe.aprobadas_almuerzo_viernes }}</w:t>
+              <w:lastRenderedPageBreak/>
+              <w:t xml:space="preserve">{{ </w:t>
+            </w:r>
+            <w:proofErr w:type="spellStart"/>
+            <w:r>
+              <w:rPr>
+                <w:rFonts w:ascii="Arial" w:hAnsi="Arial" w:cs="Arial"/>
+                <w:sz w:val="22"/>
+                <w:szCs w:val="22"/>
+              </w:rPr>
+              <w:t>informe.aprobad</w:t>
+            </w:r>
+            <w:r>
+              <w:rPr>
+                <w:rFonts w:ascii="Arial" w:hAnsi="Arial" w:cs="Arial"/>
+                <w:sz w:val="22"/>
+                <w:szCs w:val="22"/>
+              </w:rPr>
+              <w:lastRenderedPageBreak/>
+              <w:t>as_merienda_viernes</w:t>
+            </w:r>
+            <w:proofErr w:type="spellEnd"/>
+            <w:r>
+              <w:rPr>
+                <w:rFonts w:ascii="Arial" w:hAnsi="Arial" w:cs="Arial"/>
+                <w:sz w:val="22"/>
+                <w:szCs w:val="22"/>
+              </w:rPr>
+              <w:t xml:space="preserve"> }}</w:t>
             </w:r>
           </w:p>
         </w:tc>
@@ -2730,33 +4245,35 @@
                 <w:sz w:val="22"/>
                 <w:szCs w:val="22"/>
               </w:rPr>
-              <w:t>{{ informe.aprobadas_merienda_viernes }}</w:t>
-            </w:r>
-          </w:p>
-        </w:tc>
-        <w:tc>
-          <w:tcPr>
-            <w:tcW w:w="1000" w:type="pct"/>
-            <w:vAlign w:val="center"/>
-          </w:tcPr>
-          <w:p>
-            <w:pPr>
-              <w:pStyle w:val="Prrafodelista"/>
-              <w:ind w:left="0"/>
-              <w:jc w:val="center"/>
-              <w:rPr>
-                <w:rFonts w:ascii="Arial" w:hAnsi="Arial" w:cs="Arial"/>
-                <w:sz w:val="22"/>
-                <w:szCs w:val="22"/>
-              </w:rPr>
-            </w:pPr>
-            <w:r>
-              <w:rPr>
-                <w:rFonts w:ascii="Arial" w:hAnsi="Arial" w:cs="Arial"/>
-                <w:sz w:val="22"/>
-                <w:szCs w:val="22"/>
-              </w:rPr>
-              <w:t>{{ informe.aprobadas_cena_viernes }}</w:t>
+              <w:lastRenderedPageBreak/>
+              <w:t xml:space="preserve">{{ </w:t>
+            </w:r>
+            <w:proofErr w:type="spellStart"/>
+            <w:r>
+              <w:rPr>
+                <w:rFonts w:ascii="Arial" w:hAnsi="Arial" w:cs="Arial"/>
+                <w:sz w:val="22"/>
+                <w:szCs w:val="22"/>
+              </w:rPr>
+              <w:t>informe.aprobad</w:t>
+            </w:r>
+            <w:r>
+              <w:rPr>
+                <w:rFonts w:ascii="Arial" w:hAnsi="Arial" w:cs="Arial"/>
+                <w:sz w:val="22"/>
+                <w:szCs w:val="22"/>
+              </w:rPr>
+              <w:lastRenderedPageBreak/>
+              <w:t>as_cena_viernes</w:t>
+            </w:r>
+            <w:proofErr w:type="spellEnd"/>
+            <w:r>
+              <w:rPr>
+                <w:rFonts w:ascii="Arial" w:hAnsi="Arial" w:cs="Arial"/>
+                <w:sz w:val="22"/>
+                <w:szCs w:val="22"/>
+              </w:rPr>
+              <w:t xml:space="preserve"> }}</w:t>
             </w:r>
           </w:p>
         </w:tc>
@@ -2786,6 +4303,7 @@
                 <w:sz w:val="22"/>
                 <w:szCs w:val="22"/>
               </w:rPr>
+              <w:lastRenderedPageBreak/>
               <w:t>Sábado</w:t>
             </w:r>
           </w:p>
@@ -2812,7 +4330,25 @@
                 <w:sz w:val="22"/>
                 <w:szCs w:val="22"/>
               </w:rPr>
-              <w:t>{{ informe.aprobadas_desayuno_sabado }}</w:t>
+              <w:t xml:space="preserve">{{ </w:t>
+            </w:r>
+            <w:proofErr w:type="spellStart"/>
+            <w:r>
+              <w:rPr>
+                <w:rFonts w:ascii="Arial" w:hAnsi="Arial" w:cs="Arial"/>
+                <w:sz w:val="22"/>
+                <w:szCs w:val="22"/>
+              </w:rPr>
+              <w:t>informe.aprobadas_desayuno_sabado</w:t>
+            </w:r>
+            <w:proofErr w:type="spellEnd"/>
+            <w:r>
+              <w:rPr>
+                <w:rFonts w:ascii="Arial" w:hAnsi="Arial" w:cs="Arial"/>
+                <w:sz w:val="22"/>
+                <w:szCs w:val="22"/>
+              </w:rPr>
+              <w:t xml:space="preserve"> }}</w:t>
             </w:r>
           </w:p>
         </w:tc>
@@ -2838,7 +4374,25 @@
                 <w:sz w:val="22"/>
                 <w:szCs w:val="22"/>
               </w:rPr>
-              <w:t>{{ informe.aprobadas_almuerzo_sabado }}</w:t>
+              <w:t xml:space="preserve">{{ </w:t>
+            </w:r>
+            <w:proofErr w:type="spellStart"/>
+            <w:r>
+              <w:rPr>
+                <w:rFonts w:ascii="Arial" w:hAnsi="Arial" w:cs="Arial"/>
+                <w:sz w:val="22"/>
+                <w:szCs w:val="22"/>
+              </w:rPr>
+              <w:t>informe.aprobadas_almuerzo_sabado</w:t>
+            </w:r>
+            <w:proofErr w:type="spellEnd"/>
+            <w:r>
+              <w:rPr>
+                <w:rFonts w:ascii="Arial" w:hAnsi="Arial" w:cs="Arial"/>
+                <w:sz w:val="22"/>
+                <w:szCs w:val="22"/>
+              </w:rPr>
+              <w:t xml:space="preserve"> }}</w:t>
             </w:r>
           </w:p>
         </w:tc>
@@ -2864,7 +4418,25 @@
                 <w:sz w:val="22"/>
                 <w:szCs w:val="22"/>
               </w:rPr>
-              <w:t>{{ informe.aprobadas_merienda_sabado }}</w:t>
+              <w:t xml:space="preserve">{{ </w:t>
+            </w:r>
+            <w:proofErr w:type="spellStart"/>
+            <w:r>
+              <w:rPr>
+                <w:rFonts w:ascii="Arial" w:hAnsi="Arial" w:cs="Arial"/>
+                <w:sz w:val="22"/>
+                <w:szCs w:val="22"/>
+              </w:rPr>
+              <w:t>informe.aprobadas_merienda_sabado</w:t>
+            </w:r>
+            <w:proofErr w:type="spellEnd"/>
+            <w:r>
+              <w:rPr>
+                <w:rFonts w:ascii="Arial" w:hAnsi="Arial" w:cs="Arial"/>
+                <w:sz w:val="22"/>
+                <w:szCs w:val="22"/>
+              </w:rPr>
+              <w:t xml:space="preserve"> }}</w:t>
             </w:r>
           </w:p>
         </w:tc>
@@ -2890,7 +4462,25 @@
                 <w:sz w:val="22"/>
                 <w:szCs w:val="22"/>
               </w:rPr>
-              <w:t>{{ informe.aprobadas_cena_sabado }}</w:t>
+              <w:t xml:space="preserve">{{ </w:t>
+            </w:r>
+            <w:proofErr w:type="spellStart"/>
+            <w:r>
+              <w:rPr>
+                <w:rFonts w:ascii="Arial" w:hAnsi="Arial" w:cs="Arial"/>
+                <w:sz w:val="22"/>
+                <w:szCs w:val="22"/>
+              </w:rPr>
+              <w:t>informe.aprobadas_cena_sabado</w:t>
+            </w:r>
+            <w:proofErr w:type="spellEnd"/>
+            <w:r>
+              <w:rPr>
+                <w:rFonts w:ascii="Arial" w:hAnsi="Arial" w:cs="Arial"/>
+                <w:sz w:val="22"/>
+                <w:szCs w:val="22"/>
+              </w:rPr>
+              <w:t xml:space="preserve"> }}</w:t>
             </w:r>
           </w:p>
         </w:tc>
@@ -2946,7 +4536,25 @@
                 <w:sz w:val="22"/>
                 <w:szCs w:val="22"/>
               </w:rPr>
-              <w:t>{{ informe.aprobadas_desayuno_domingo }}</w:t>
+              <w:t xml:space="preserve">{{ </w:t>
+            </w:r>
+            <w:proofErr w:type="spellStart"/>
+            <w:r>
+              <w:rPr>
+                <w:rFonts w:ascii="Arial" w:hAnsi="Arial" w:cs="Arial"/>
+                <w:sz w:val="22"/>
+                <w:szCs w:val="22"/>
+              </w:rPr>
+              <w:t>informe.aprobadas_desayuno_domingo</w:t>
+            </w:r>
+            <w:proofErr w:type="spellEnd"/>
+            <w:r>
+              <w:rPr>
+                <w:rFonts w:ascii="Arial" w:hAnsi="Arial" w:cs="Arial"/>
+                <w:sz w:val="22"/>
+                <w:szCs w:val="22"/>
+              </w:rPr>
+              <w:t xml:space="preserve"> }}</w:t>
             </w:r>
           </w:p>
         </w:tc>
@@ -2972,7 +4580,25 @@
                 <w:sz w:val="22"/>
                 <w:szCs w:val="22"/>
               </w:rPr>
-              <w:t>{{ informe.aprobadas_almuerzo_domingo }}</w:t>
+              <w:t xml:space="preserve">{{ </w:t>
+            </w:r>
+            <w:proofErr w:type="spellStart"/>
+            <w:r>
+              <w:rPr>
+                <w:rFonts w:ascii="Arial" w:hAnsi="Arial" w:cs="Arial"/>
+                <w:sz w:val="22"/>
+                <w:szCs w:val="22"/>
+              </w:rPr>
+              <w:t>informe.aprobadas_almuerzo_domingo</w:t>
+            </w:r>
+            <w:proofErr w:type="spellEnd"/>
+            <w:r>
+              <w:rPr>
+                <w:rFonts w:ascii="Arial" w:hAnsi="Arial" w:cs="Arial"/>
+                <w:sz w:val="22"/>
+                <w:szCs w:val="22"/>
+              </w:rPr>
+              <w:t xml:space="preserve"> }}</w:t>
             </w:r>
           </w:p>
         </w:tc>
@@ -2998,7 +4624,25 @@
                 <w:sz w:val="22"/>
                 <w:szCs w:val="22"/>
               </w:rPr>
-              <w:t>{{ informe.aprobadas_merienda_domingo }}</w:t>
+              <w:t xml:space="preserve">{{ </w:t>
+            </w:r>
+            <w:proofErr w:type="spellStart"/>
+            <w:r>
+              <w:rPr>
+                <w:rFonts w:ascii="Arial" w:hAnsi="Arial" w:cs="Arial"/>
+                <w:sz w:val="22"/>
+                <w:szCs w:val="22"/>
+              </w:rPr>
+              <w:t>informe.aprobadas_merienda_domingo</w:t>
+            </w:r>
+            <w:proofErr w:type="spellEnd"/>
+            <w:r>
+              <w:rPr>
+                <w:rFonts w:ascii="Arial" w:hAnsi="Arial" w:cs="Arial"/>
+                <w:sz w:val="22"/>
+                <w:szCs w:val="22"/>
+              </w:rPr>
+              <w:t xml:space="preserve"> }}</w:t>
             </w:r>
           </w:p>
         </w:tc>
@@ -3024,7 +4668,25 @@
                 <w:sz w:val="22"/>
                 <w:szCs w:val="22"/>
               </w:rPr>
-              <w:t>{{ informe.aprobadas_cena_domingo }}</w:t>
+              <w:t xml:space="preserve">{{ </w:t>
+            </w:r>
+            <w:proofErr w:type="spellStart"/>
+            <w:r>
+              <w:rPr>
+                <w:rFonts w:ascii="Arial" w:hAnsi="Arial" w:cs="Arial"/>
+                <w:sz w:val="22"/>
+                <w:szCs w:val="22"/>
+              </w:rPr>
+              <w:t>informe.aprobadas_cena_domingo</w:t>
+            </w:r>
+            <w:proofErr w:type="spellEnd"/>
+            <w:r>
+              <w:rPr>
+                <w:rFonts w:ascii="Arial" w:hAnsi="Arial" w:cs="Arial"/>
+                <w:sz w:val="22"/>
+                <w:szCs w:val="22"/>
+              </w:rPr>
+              <w:t xml:space="preserve"> }}</w:t>
             </w:r>
           </w:p>
         </w:tc>
@@ -3091,7 +4753,25 @@
                 <w:sz w:val="22"/>
                 <w:szCs w:val="22"/>
               </w:rPr>
-              <w:t>{{ informe.conclusiones }}</w:t>
+              <w:t xml:space="preserve">{{ </w:t>
+            </w:r>
+            <w:proofErr w:type="spellStart"/>
+            <w:r>
+              <w:rPr>
+                <w:rFonts w:ascii="Arial" w:eastAsia="Arial" w:hAnsi="Arial" w:cs="Arial"/>
+                <w:sz w:val="22"/>
+                <w:szCs w:val="22"/>
+              </w:rPr>
+              <w:t>informe.conclusiones</w:t>
+            </w:r>
+            <w:proofErr w:type="spellEnd"/>
+            <w:r>
+              <w:rPr>
+                <w:rFonts w:ascii="Arial" w:eastAsia="Arial" w:hAnsi="Arial" w:cs="Arial"/>
+                <w:sz w:val="22"/>
+                <w:szCs w:val="22"/>
+              </w:rPr>
+              <w:t xml:space="preserve"> }}</w:t>
             </w:r>
           </w:p>
         </w:tc>
@@ -3239,39 +4919,97 @@
           <w:sz w:val="22"/>
           <w:szCs w:val="22"/>
         </w:rPr>
-        <w:t>Por todo lo expuesto se considera pertinente la solicitud realizada por la {{ informe.admision.comedor.organizacion.subtipo_entidad }} "{{ informe.nombre_organizacion }}",</w:t>
-      </w:r>
-      <w:r>
-        <w:rPr>
-          <w:rFonts w:ascii="Arial" w:hAnsi="Arial" w:cs="Arial"/>
-          <w:sz w:val="22"/>
-          <w:szCs w:val="22"/>
-        </w:rPr>
-        <w:t xml:space="preserve"> </w:t>
-      </w:r>
-      <w:r>
-        <w:rPr>
-          <w:rFonts w:ascii="Arial" w:hAnsi="Arial" w:cs="Arial"/>
-          <w:sz w:val="22"/>
-          <w:szCs w:val="22"/>
-        </w:rPr>
-        <w:t xml:space="preserve">para adherir al </w:t>
-      </w:r>
-      <w:r>
-        <w:rPr>
-          <w:rFonts w:ascii="Arial" w:hAnsi="Arial" w:cs="Arial"/>
-          <w:sz w:val="22"/>
-          <w:szCs w:val="22"/>
-        </w:rPr>
-        <w:t>{{ informe.tipo_espacio }} “{{ informe.nombre_espacio }}”</w:t>
-      </w:r>
-      <w:r>
-        <w:rPr>
-          <w:rFonts w:ascii="Arial" w:hAnsi="Arial" w:cs="Arial"/>
-          <w:sz w:val="22"/>
-          <w:szCs w:val="22"/>
-        </w:rPr>
-        <w:t xml:space="preserve"> al Programa Alimentar Comunidad.</w:t>
+        <w:t xml:space="preserve">Por todo lo expuesto se considera pertinente la solicitud realizada por la </w:t>
+      </w:r>
+      <w:proofErr w:type="gramStart"/>
+      <w:r>
+        <w:rPr>
+          <w:rFonts w:ascii="Arial" w:hAnsi="Arial" w:cs="Arial"/>
+          <w:sz w:val="22"/>
+          <w:szCs w:val="22"/>
+        </w:rPr>
+        <w:t xml:space="preserve">{{ </w:t>
+      </w:r>
+      <w:proofErr w:type="spellStart"/>
+      <w:r>
+        <w:rPr>
+          <w:rFonts w:ascii="Arial" w:hAnsi="Arial" w:cs="Arial"/>
+          <w:sz w:val="22"/>
+          <w:szCs w:val="22"/>
+        </w:rPr>
+        <w:t>informe</w:t>
+      </w:r>
+      <w:proofErr w:type="gramEnd"/>
+      <w:r>
+        <w:rPr>
+          <w:rFonts w:ascii="Arial" w:hAnsi="Arial" w:cs="Arial"/>
+          <w:sz w:val="22"/>
+          <w:szCs w:val="22"/>
+        </w:rPr>
+        <w:t>.admision.comedor.organizacion.subtipo_entidad</w:t>
+      </w:r>
+      <w:proofErr w:type="spellEnd"/>
+      <w:r>
+        <w:rPr>
+          <w:rFonts w:ascii="Arial" w:hAnsi="Arial" w:cs="Arial"/>
+          <w:sz w:val="22"/>
+          <w:szCs w:val="22"/>
+        </w:rPr>
+        <w:t xml:space="preserve"> }} "{{ </w:t>
+      </w:r>
+      <w:proofErr w:type="spellStart"/>
+      <w:r>
+        <w:rPr>
+          <w:rFonts w:ascii="Arial" w:hAnsi="Arial" w:cs="Arial"/>
+          <w:sz w:val="22"/>
+          <w:szCs w:val="22"/>
+        </w:rPr>
+        <w:t>informe.nombre_organizacion</w:t>
+      </w:r>
+      <w:proofErr w:type="spellEnd"/>
+      <w:r>
+        <w:rPr>
+          <w:rFonts w:ascii="Arial" w:hAnsi="Arial" w:cs="Arial"/>
+          <w:sz w:val="22"/>
+          <w:szCs w:val="22"/>
+        </w:rPr>
+        <w:t xml:space="preserve"> }}", para adherir al {{ </w:t>
+      </w:r>
+      <w:proofErr w:type="spellStart"/>
+      <w:r>
+        <w:rPr>
+          <w:rFonts w:ascii="Arial" w:hAnsi="Arial" w:cs="Arial"/>
+          <w:sz w:val="22"/>
+          <w:szCs w:val="22"/>
+        </w:rPr>
+        <w:t>informe.tipo_espacio</w:t>
+      </w:r>
+      <w:proofErr w:type="spellEnd"/>
+      <w:r>
+        <w:rPr>
+          <w:rFonts w:ascii="Arial" w:hAnsi="Arial" w:cs="Arial"/>
+          <w:sz w:val="22"/>
+          <w:szCs w:val="22"/>
+        </w:rPr>
+        <w:t xml:space="preserve"> }} “{{ </w:t>
+      </w:r>
+      <w:proofErr w:type="spellStart"/>
+      <w:r>
+        <w:rPr>
+          <w:rFonts w:ascii="Arial" w:hAnsi="Arial" w:cs="Arial"/>
+          <w:sz w:val="22"/>
+          <w:szCs w:val="22"/>
+        </w:rPr>
+        <w:t>informe.nombre_espacio</w:t>
+      </w:r>
+      <w:proofErr w:type="spellEnd"/>
+      <w:r>
+        <w:rPr>
+          <w:rFonts w:ascii="Arial" w:hAnsi="Arial" w:cs="Arial"/>
+          <w:sz w:val="22"/>
+          <w:szCs w:val="22"/>
+        </w:rPr>
+        <w:t xml:space="preserve"> }}” al Programa Alimentar Comunidad.</w:t>
       </w:r>
     </w:p>
     <w:p>
@@ -3291,8 +5029,6 @@
         </w:rPr>
         <w:t>Cabe destacar que la tramitación de las presentes actuaciones mediante las cuales se aprueba el convenio de incorporación al Programa mencionado no implica en este acto erogación presupuestaria alguna.</w:t>
       </w:r>
-      <w:bookmarkStart w:id="0" w:name="_GoBack"/>
-      <w:bookmarkEnd w:id="0"/>
     </w:p>
     <w:p>
       <w:pPr>
@@ -3309,7 +5045,6 @@
           <w:sz w:val="22"/>
           <w:szCs w:val="22"/>
         </w:rPr>
-        <w:lastRenderedPageBreak/>
         <w:t>Dicha erogación será tramitada pertinentemente en expedientes de pago mensuales a fin de acreditar los fondos correspondientes a los comedores incorporados al Programa Alimentar Comunidad.</w:t>
       </w:r>
     </w:p>
@@ -3328,6 +5063,7 @@
           <w:sz w:val="22"/>
           <w:szCs w:val="22"/>
         </w:rPr>
+        <w:lastRenderedPageBreak/>
         <w:t>Consecuentemente, se sugiere dar prosecución al trámite correspondiente.</w:t>
       </w:r>
     </w:p>
@@ -4246,6 +5982,7 @@
   <w:style w:type="character" w:default="1" w:styleId="Fuentedeprrafopredeter">
     <w:name w:val="Default Paragraph Font"/>
     <w:uiPriority w:val="1"/>
+    <w:semiHidden/>
     <w:unhideWhenUsed/>
   </w:style>
   <w:style w:type="table" w:default="1" w:styleId="Tablanormal">
@@ -4715,7 +6452,7 @@
 </file>
 
 <file path=customXml/itemProps1.xml><?xml version="1.0" encoding="utf-8"?>
-<ds:datastoreItem xmlns:ds="http://schemas.openxmlformats.org/officeDocument/2006/customXml" ds:itemID="{33B21391-AE8E-4267-BF58-E06345506909}">
+<ds:datastoreItem xmlns:ds="http://schemas.openxmlformats.org/officeDocument/2006/customXml" ds:itemID="{ED94245C-BF10-4EFC-84DB-93B031521061}">
   <ds:schemaRefs>
     <ds:schemaRef ds:uri="http://schemas.openxmlformats.org/officeDocument/2006/bibliography"/>
   </ds:schemaRefs>

</xml_diff>